<commit_message>
Use the advance and retreat method and the golden section method to solve the example
</commit_message>
<xml_diff>
--- a/标准测试问题优化实验.docx
+++ b/标准测试问题优化实验.docx
@@ -18,21 +18,13 @@
     <w:p>
       <w:pPr>
         <w:pStyle w:val="2"/>
-        <w:numPr>
-          <w:ilvl w:val="0"/>
-          <w:numId w:val="2"/>
-        </w:numPr>
-        <w:rPr>
-          <w:rFonts w:ascii="宋体" w:eastAsia="宋体" w:hAnsi="宋体" w:hint="eastAsia"/>
-          <w:sz w:val="28"/>
-          <w:szCs w:val="28"/>
+        <w:rPr>
+          <w:rFonts w:hint="eastAsia"/>
         </w:rPr>
       </w:pPr>
       <w:r>
         <w:rPr>
-          <w:rFonts w:ascii="宋体" w:eastAsia="宋体" w:hAnsi="宋体" w:hint="eastAsia"/>
-          <w:sz w:val="28"/>
-          <w:szCs w:val="28"/>
+          <w:rFonts w:hint="eastAsia"/>
         </w:rPr>
         <w:t>G01</w:t>
       </w:r>
@@ -41,6 +33,7 @@
       <w:pPr>
         <w:ind w:left="200" w:firstLineChars="200" w:firstLine="480"/>
       </w:pPr>
+      <w:proofErr w:type="spellStart"/>
       <w:r>
         <w:t>F</w:t>
       </w:r>
@@ -50,6 +43,7 @@
         </w:rPr>
         <w:t>mincon</w:t>
       </w:r>
+      <w:proofErr w:type="spellEnd"/>
       <w:r>
         <w:rPr>
           <w:rFonts w:hint="eastAsia"/>
@@ -150,7 +144,35 @@
         <w:rPr>
           <w:rFonts w:hint="eastAsia"/>
         </w:rPr>
-        <w:t>。测试点结果如下</w:t>
+        <w:t>，无约束优化选择</w:t>
+      </w:r>
+      <w:proofErr w:type="spellStart"/>
+      <w:r>
+        <w:rPr>
+          <w:rFonts w:hint="eastAsia"/>
+        </w:rPr>
+        <w:t>fmincon</w:t>
+      </w:r>
+      <w:proofErr w:type="spellEnd"/>
+      <w:r>
+        <w:rPr>
+          <w:rFonts w:hint="eastAsia"/>
+        </w:rPr>
+        <w:t>。测试</w:t>
+      </w:r>
+      <w:proofErr w:type="gramStart"/>
+      <w:r>
+        <w:rPr>
+          <w:rFonts w:hint="eastAsia"/>
+        </w:rPr>
+        <w:t>点结果</w:t>
+      </w:r>
+      <w:proofErr w:type="gramEnd"/>
+      <w:r>
+        <w:rPr>
+          <w:rFonts w:hint="eastAsia"/>
+        </w:rPr>
+        <w:t>如下</w:t>
       </w:r>
       <w:r>
         <w:rPr>
@@ -209,6 +231,7 @@
             <w:tcW w:w="1094" w:type="pct"/>
           </w:tcPr>
           <w:p>
+            <w:proofErr w:type="spellStart"/>
             <w:r>
               <w:t>T</w:t>
             </w:r>
@@ -218,6 +241,7 @@
               </w:rPr>
               <w:t>est_point</w:t>
             </w:r>
+            <w:proofErr w:type="spellEnd"/>
           </w:p>
         </w:tc>
         <w:tc>
@@ -256,6 +280,7 @@
             <w:vMerge w:val="restart"/>
           </w:tcPr>
           <w:p>
+            <w:proofErr w:type="spellStart"/>
             <w:r>
               <w:t>Penalty</w:t>
             </w:r>
@@ -265,6 +290,7 @@
               </w:rPr>
               <w:t>_fun</w:t>
             </w:r>
+            <w:proofErr w:type="spellEnd"/>
           </w:p>
         </w:tc>
         <w:tc>
@@ -272,6 +298,7 @@
             <w:tcW w:w="1094" w:type="pct"/>
           </w:tcPr>
           <w:p>
+            <w:proofErr w:type="spellStart"/>
             <w:r>
               <w:t>M</w:t>
             </w:r>
@@ -281,6 +308,7 @@
               </w:rPr>
               <w:t>in_point</w:t>
             </w:r>
+            <w:proofErr w:type="spellEnd"/>
           </w:p>
         </w:tc>
         <w:tc>
@@ -310,12 +338,14 @@
             <w:tcW w:w="1094" w:type="pct"/>
           </w:tcPr>
           <w:p>
+            <w:proofErr w:type="spellStart"/>
             <w:r>
               <w:rPr>
                 <w:rFonts w:hint="eastAsia"/>
               </w:rPr>
               <w:t>Min_value</w:t>
             </w:r>
+            <w:proofErr w:type="spellEnd"/>
           </w:p>
         </w:tc>
         <w:tc>
@@ -351,12 +381,14 @@
             <w:tcW w:w="1094" w:type="pct"/>
           </w:tcPr>
           <w:p>
+            <w:proofErr w:type="spellStart"/>
             <w:r>
               <w:rPr>
                 <w:rFonts w:hint="eastAsia"/>
               </w:rPr>
               <w:t>Call_count</w:t>
             </w:r>
+            <w:proofErr w:type="spellEnd"/>
           </w:p>
         </w:tc>
         <w:tc>
@@ -379,12 +411,14 @@
             <w:tcW w:w="1187" w:type="pct"/>
           </w:tcPr>
           <w:p>
+            <w:proofErr w:type="spellStart"/>
             <w:r>
               <w:rPr>
                 <w:rFonts w:hint="eastAsia"/>
               </w:rPr>
               <w:t>fmincon</w:t>
             </w:r>
+            <w:proofErr w:type="spellEnd"/>
           </w:p>
         </w:tc>
         <w:tc>
@@ -392,6 +426,7 @@
             <w:tcW w:w="1094" w:type="pct"/>
           </w:tcPr>
           <w:p>
+            <w:proofErr w:type="spellStart"/>
             <w:r>
               <w:t>M</w:t>
             </w:r>
@@ -401,6 +436,7 @@
               </w:rPr>
               <w:t>in_point</w:t>
             </w:r>
+            <w:proofErr w:type="spellEnd"/>
           </w:p>
         </w:tc>
         <w:tc>
@@ -429,12 +465,14 @@
             <w:tcW w:w="1094" w:type="pct"/>
           </w:tcPr>
           <w:p>
+            <w:proofErr w:type="spellStart"/>
             <w:r>
               <w:rPr>
                 <w:rFonts w:hint="eastAsia"/>
               </w:rPr>
               <w:t>Min_value</w:t>
             </w:r>
+            <w:proofErr w:type="spellEnd"/>
           </w:p>
         </w:tc>
         <w:tc>
@@ -463,12 +501,14 @@
             <w:tcW w:w="1094" w:type="pct"/>
           </w:tcPr>
           <w:p>
+            <w:proofErr w:type="spellStart"/>
             <w:r>
               <w:rPr>
                 <w:rFonts w:hint="eastAsia"/>
               </w:rPr>
               <w:t>Call_count</w:t>
             </w:r>
+            <w:proofErr w:type="spellEnd"/>
           </w:p>
         </w:tc>
         <w:tc>
@@ -537,6 +577,7 @@
             <w:tcW w:w="1094" w:type="pct"/>
           </w:tcPr>
           <w:p>
+            <w:proofErr w:type="spellStart"/>
             <w:r>
               <w:t>T</w:t>
             </w:r>
@@ -546,6 +587,7 @@
               </w:rPr>
               <w:t>est_point</w:t>
             </w:r>
+            <w:proofErr w:type="spellEnd"/>
           </w:p>
         </w:tc>
         <w:tc>
@@ -566,6 +608,7 @@
             <w:vMerge w:val="restart"/>
           </w:tcPr>
           <w:p>
+            <w:proofErr w:type="spellStart"/>
             <w:r>
               <w:t>Penalty</w:t>
             </w:r>
@@ -575,6 +618,7 @@
               </w:rPr>
               <w:t>_fun</w:t>
             </w:r>
+            <w:proofErr w:type="spellEnd"/>
           </w:p>
         </w:tc>
         <w:tc>
@@ -582,6 +626,7 @@
             <w:tcW w:w="1094" w:type="pct"/>
           </w:tcPr>
           <w:p>
+            <w:proofErr w:type="spellStart"/>
             <w:r>
               <w:t>M</w:t>
             </w:r>
@@ -591,6 +636,7 @@
               </w:rPr>
               <w:t>in_point</w:t>
             </w:r>
+            <w:proofErr w:type="spellEnd"/>
           </w:p>
         </w:tc>
         <w:tc>
@@ -620,12 +666,14 @@
             <w:tcW w:w="1094" w:type="pct"/>
           </w:tcPr>
           <w:p>
+            <w:proofErr w:type="spellStart"/>
             <w:r>
               <w:rPr>
                 <w:rFonts w:hint="eastAsia"/>
               </w:rPr>
               <w:t>Min_value</w:t>
             </w:r>
+            <w:proofErr w:type="spellEnd"/>
           </w:p>
         </w:tc>
         <w:tc>
@@ -661,12 +709,14 @@
             <w:tcW w:w="1094" w:type="pct"/>
           </w:tcPr>
           <w:p>
+            <w:proofErr w:type="spellStart"/>
             <w:r>
               <w:rPr>
                 <w:rFonts w:hint="eastAsia"/>
               </w:rPr>
               <w:t>Call_count</w:t>
             </w:r>
+            <w:proofErr w:type="spellEnd"/>
           </w:p>
         </w:tc>
         <w:tc>
@@ -689,12 +739,14 @@
             <w:tcW w:w="1187" w:type="pct"/>
           </w:tcPr>
           <w:p>
+            <w:proofErr w:type="spellStart"/>
             <w:r>
               <w:rPr>
                 <w:rFonts w:hint="eastAsia"/>
               </w:rPr>
               <w:t>fmincon</w:t>
             </w:r>
+            <w:proofErr w:type="spellEnd"/>
           </w:p>
         </w:tc>
         <w:tc>
@@ -702,6 +754,7 @@
             <w:tcW w:w="1094" w:type="pct"/>
           </w:tcPr>
           <w:p>
+            <w:proofErr w:type="spellStart"/>
             <w:r>
               <w:t>M</w:t>
             </w:r>
@@ -711,6 +764,7 @@
               </w:rPr>
               <w:t>in_point</w:t>
             </w:r>
+            <w:proofErr w:type="spellEnd"/>
           </w:p>
         </w:tc>
         <w:tc>
@@ -787,12 +841,14 @@
             <w:tcW w:w="1094" w:type="pct"/>
           </w:tcPr>
           <w:p>
+            <w:proofErr w:type="spellStart"/>
             <w:r>
               <w:rPr>
                 <w:rFonts w:hint="eastAsia"/>
               </w:rPr>
               <w:t>Min_value</w:t>
             </w:r>
+            <w:proofErr w:type="spellEnd"/>
           </w:p>
         </w:tc>
         <w:tc>
@@ -827,12 +883,14 @@
             <w:tcW w:w="1094" w:type="pct"/>
           </w:tcPr>
           <w:p>
+            <w:proofErr w:type="spellStart"/>
             <w:r>
               <w:rPr>
                 <w:rFonts w:hint="eastAsia"/>
               </w:rPr>
               <w:t>Call_count</w:t>
             </w:r>
+            <w:proofErr w:type="spellEnd"/>
           </w:p>
         </w:tc>
         <w:tc>
@@ -901,6 +959,7 @@
             <w:tcW w:w="1094" w:type="pct"/>
           </w:tcPr>
           <w:p>
+            <w:proofErr w:type="spellStart"/>
             <w:r>
               <w:t>T</w:t>
             </w:r>
@@ -910,6 +969,7 @@
               </w:rPr>
               <w:t>est_point</w:t>
             </w:r>
+            <w:proofErr w:type="spellEnd"/>
           </w:p>
         </w:tc>
         <w:tc>
@@ -948,6 +1008,7 @@
             <w:vMerge w:val="restart"/>
           </w:tcPr>
           <w:p>
+            <w:proofErr w:type="spellStart"/>
             <w:r>
               <w:t>Penalty</w:t>
             </w:r>
@@ -957,6 +1018,7 @@
               </w:rPr>
               <w:t>_fun</w:t>
             </w:r>
+            <w:proofErr w:type="spellEnd"/>
           </w:p>
         </w:tc>
         <w:tc>
@@ -964,6 +1026,7 @@
             <w:tcW w:w="1094" w:type="pct"/>
           </w:tcPr>
           <w:p>
+            <w:proofErr w:type="spellStart"/>
             <w:r>
               <w:t>M</w:t>
             </w:r>
@@ -973,6 +1036,7 @@
               </w:rPr>
               <w:t>in_point</w:t>
             </w:r>
+            <w:proofErr w:type="spellEnd"/>
           </w:p>
         </w:tc>
         <w:tc>
@@ -1002,12 +1066,14 @@
             <w:tcW w:w="1094" w:type="pct"/>
           </w:tcPr>
           <w:p>
+            <w:proofErr w:type="spellStart"/>
             <w:r>
               <w:rPr>
                 <w:rFonts w:hint="eastAsia"/>
               </w:rPr>
               <w:t>Min_value</w:t>
             </w:r>
+            <w:proofErr w:type="spellEnd"/>
           </w:p>
         </w:tc>
         <w:tc>
@@ -1049,12 +1115,14 @@
             <w:tcW w:w="1094" w:type="pct"/>
           </w:tcPr>
           <w:p>
+            <w:proofErr w:type="spellStart"/>
             <w:r>
               <w:rPr>
                 <w:rFonts w:hint="eastAsia"/>
               </w:rPr>
               <w:t>Call_count</w:t>
             </w:r>
+            <w:proofErr w:type="spellEnd"/>
           </w:p>
         </w:tc>
         <w:tc>
@@ -1077,12 +1145,14 @@
             <w:tcW w:w="1187" w:type="pct"/>
           </w:tcPr>
           <w:p>
+            <w:proofErr w:type="spellStart"/>
             <w:r>
               <w:rPr>
                 <w:rFonts w:hint="eastAsia"/>
               </w:rPr>
               <w:t>fmincon</w:t>
             </w:r>
+            <w:proofErr w:type="spellEnd"/>
           </w:p>
         </w:tc>
         <w:tc>
@@ -1090,6 +1160,7 @@
             <w:tcW w:w="1094" w:type="pct"/>
           </w:tcPr>
           <w:p>
+            <w:proofErr w:type="spellStart"/>
             <w:r>
               <w:t>M</w:t>
             </w:r>
@@ -1099,6 +1170,7 @@
               </w:rPr>
               <w:t>in_point</w:t>
             </w:r>
+            <w:proofErr w:type="spellEnd"/>
           </w:p>
         </w:tc>
         <w:tc>
@@ -1151,12 +1223,14 @@
             <w:tcW w:w="1094" w:type="pct"/>
           </w:tcPr>
           <w:p>
+            <w:proofErr w:type="spellStart"/>
             <w:r>
               <w:rPr>
                 <w:rFonts w:hint="eastAsia"/>
               </w:rPr>
               <w:t>Min_value</w:t>
             </w:r>
+            <w:proofErr w:type="spellEnd"/>
           </w:p>
         </w:tc>
         <w:tc>
@@ -1185,12 +1259,14 @@
             <w:tcW w:w="1094" w:type="pct"/>
           </w:tcPr>
           <w:p>
+            <w:proofErr w:type="spellStart"/>
             <w:r>
               <w:rPr>
                 <w:rFonts w:hint="eastAsia"/>
               </w:rPr>
               <w:t>Call_count</w:t>
             </w:r>
+            <w:proofErr w:type="spellEnd"/>
           </w:p>
         </w:tc>
         <w:tc>
@@ -1219,27 +1295,14 @@
     </w:p>
     <w:p>
       <w:pPr>
-        <w:pStyle w:val="a9"/>
-        <w:numPr>
-          <w:ilvl w:val="0"/>
-          <w:numId w:val="2"/>
-        </w:numPr>
-        <w:ind w:firstLineChars="0"/>
-        <w:rPr>
-          <w:rFonts w:ascii="宋体" w:hAnsi="宋体" w:hint="eastAsia"/>
-          <w:b/>
-          <w:bCs/>
-          <w:sz w:val="28"/>
-          <w:szCs w:val="28"/>
+        <w:pStyle w:val="2"/>
+        <w:rPr>
+          <w:rFonts w:hint="eastAsia"/>
         </w:rPr>
       </w:pPr>
       <w:r>
         <w:rPr>
-          <w:rFonts w:ascii="宋体" w:hAnsi="宋体" w:hint="eastAsia"/>
-          <w:b/>
-          <w:bCs/>
-          <w:sz w:val="28"/>
-          <w:szCs w:val="28"/>
+          <w:rFonts w:hint="eastAsia"/>
         </w:rPr>
         <w:t>G06</w:t>
       </w:r>
@@ -1248,6 +1311,7 @@
       <w:pPr>
         <w:ind w:left="200" w:firstLineChars="200" w:firstLine="480"/>
       </w:pPr>
+      <w:proofErr w:type="spellStart"/>
       <w:r>
         <w:t>F</w:t>
       </w:r>
@@ -1257,6 +1321,7 @@
         </w:rPr>
         <w:t>mincon</w:t>
       </w:r>
+      <w:proofErr w:type="spellEnd"/>
       <w:r>
         <w:rPr>
           <w:rFonts w:hint="eastAsia"/>
@@ -1287,12 +1352,14 @@
         </w:rPr>
         <w:t>使用</w:t>
       </w:r>
+      <w:proofErr w:type="spellStart"/>
       <w:r>
         <w:rPr>
           <w:rFonts w:hint="eastAsia"/>
         </w:rPr>
         <w:t>sqp</w:t>
       </w:r>
+      <w:proofErr w:type="spellEnd"/>
       <w:r>
         <w:rPr>
           <w:rFonts w:hint="eastAsia"/>
@@ -1339,13 +1406,7 @@
         <w:rPr>
           <w:rFonts w:hint="eastAsia"/>
         </w:rPr>
-        <w:t>1</w:t>
-      </w:r>
-      <w:r>
-        <w:rPr>
-          <w:rFonts w:hint="eastAsia"/>
-        </w:rPr>
-        <w:t>e6</w:t>
+        <w:t>1e6</w:t>
       </w:r>
       <w:r>
         <w:rPr>
@@ -1363,7 +1424,35 @@
         <w:rPr>
           <w:rFonts w:hint="eastAsia"/>
         </w:rPr>
-        <w:t>。测试点结果如下。</w:t>
+        <w:t>，无约束优化选择</w:t>
+      </w:r>
+      <w:proofErr w:type="spellStart"/>
+      <w:r>
+        <w:rPr>
+          <w:rFonts w:hint="eastAsia"/>
+        </w:rPr>
+        <w:t>fminsearch</w:t>
+      </w:r>
+      <w:proofErr w:type="spellEnd"/>
+      <w:r>
+        <w:rPr>
+          <w:rFonts w:hint="eastAsia"/>
+        </w:rPr>
+        <w:t>。测试</w:t>
+      </w:r>
+      <w:proofErr w:type="gramStart"/>
+      <w:r>
+        <w:rPr>
+          <w:rFonts w:hint="eastAsia"/>
+        </w:rPr>
+        <w:t>点结果</w:t>
+      </w:r>
+      <w:proofErr w:type="gramEnd"/>
+      <w:r>
+        <w:rPr>
+          <w:rFonts w:hint="eastAsia"/>
+        </w:rPr>
+        <w:t>如下。</w:t>
       </w:r>
     </w:p>
     <w:p>
@@ -1379,6 +1468,7 @@
         <w:rPr>
           <w:rFonts w:hint="eastAsia"/>
         </w:rPr>
+        <w:lastRenderedPageBreak/>
         <w:t>测试点为</w:t>
       </w:r>
       <w:r>
@@ -1430,6 +1520,7 @@
             <w:tcW w:w="1094" w:type="pct"/>
           </w:tcPr>
           <w:p>
+            <w:proofErr w:type="spellStart"/>
             <w:r>
               <w:t>T</w:t>
             </w:r>
@@ -1439,6 +1530,7 @@
               </w:rPr>
               <w:t>est_point</w:t>
             </w:r>
+            <w:proofErr w:type="spellEnd"/>
           </w:p>
         </w:tc>
         <w:tc>
@@ -1446,11 +1538,6 @@
             <w:tcW w:w="2719" w:type="pct"/>
           </w:tcPr>
           <w:p>
-            <w:pPr>
-              <w:rPr>
-                <w:rFonts w:hint="eastAsia"/>
-              </w:rPr>
-            </w:pPr>
             <w:r>
               <w:rPr>
                 <w:rFonts w:hint="eastAsia"/>
@@ -1467,6 +1554,7 @@
             <w:vMerge w:val="restart"/>
           </w:tcPr>
           <w:p>
+            <w:proofErr w:type="spellStart"/>
             <w:r>
               <w:t>Penalty</w:t>
             </w:r>
@@ -1476,6 +1564,7 @@
               </w:rPr>
               <w:t>_fun</w:t>
             </w:r>
+            <w:proofErr w:type="spellEnd"/>
           </w:p>
         </w:tc>
         <w:tc>
@@ -1483,6 +1572,7 @@
             <w:tcW w:w="1094" w:type="pct"/>
           </w:tcPr>
           <w:p>
+            <w:proofErr w:type="spellStart"/>
             <w:r>
               <w:t>M</w:t>
             </w:r>
@@ -1492,6 +1582,7 @@
               </w:rPr>
               <w:t>in_point</w:t>
             </w:r>
+            <w:proofErr w:type="spellEnd"/>
           </w:p>
         </w:tc>
         <w:tc>
@@ -1503,19 +1594,7 @@
               <w:rPr>
                 <w:rFonts w:hint="eastAsia"/>
               </w:rPr>
-              <w:t>[</w:t>
-            </w:r>
-            <w:r>
-              <w:rPr>
-                <w:rFonts w:hint="eastAsia"/>
-              </w:rPr>
-              <w:t>14.0950,0.8430</w:t>
-            </w:r>
-            <w:r>
-              <w:rPr>
-                <w:rFonts w:hint="eastAsia"/>
-              </w:rPr>
-              <w:t>]</w:t>
+              <w:t>[14.0950,0.8430]</w:t>
             </w:r>
           </w:p>
         </w:tc>
@@ -1533,12 +1612,14 @@
             <w:tcW w:w="1094" w:type="pct"/>
           </w:tcPr>
           <w:p>
+            <w:proofErr w:type="spellStart"/>
             <w:r>
               <w:rPr>
                 <w:rFonts w:hint="eastAsia"/>
               </w:rPr>
               <w:t>Min_value</w:t>
             </w:r>
+            <w:proofErr w:type="spellEnd"/>
           </w:p>
         </w:tc>
         <w:tc>
@@ -1546,22 +1627,11 @@
             <w:tcW w:w="2719" w:type="pct"/>
           </w:tcPr>
           <w:p>
-            <w:pPr>
-              <w:rPr>
-                <w:rFonts w:hint="eastAsia"/>
-              </w:rPr>
-            </w:pPr>
-            <w:r>
-              <w:rPr>
-                <w:rFonts w:hint="eastAsia"/>
-              </w:rPr>
-              <w:t>-</w:t>
-            </w:r>
-            <w:r>
-              <w:rPr>
-                <w:rFonts w:hint="eastAsia"/>
-              </w:rPr>
-              <w:t>6962.8045</w:t>
+            <w:r>
+              <w:rPr>
+                <w:rFonts w:hint="eastAsia"/>
+              </w:rPr>
+              <w:t>-6962.8045</w:t>
             </w:r>
           </w:p>
         </w:tc>
@@ -1579,12 +1649,14 @@
             <w:tcW w:w="1094" w:type="pct"/>
           </w:tcPr>
           <w:p>
+            <w:proofErr w:type="spellStart"/>
             <w:r>
               <w:rPr>
                 <w:rFonts w:hint="eastAsia"/>
               </w:rPr>
               <w:t>Call_count</w:t>
             </w:r>
+            <w:proofErr w:type="spellEnd"/>
           </w:p>
         </w:tc>
         <w:tc>
@@ -1592,11 +1664,6 @@
             <w:tcW w:w="2719" w:type="pct"/>
           </w:tcPr>
           <w:p>
-            <w:pPr>
-              <w:rPr>
-                <w:rFonts w:hint="eastAsia"/>
-              </w:rPr>
-            </w:pPr>
             <w:r>
               <w:rPr>
                 <w:rFonts w:hint="eastAsia"/>
@@ -1612,12 +1679,14 @@
             <w:tcW w:w="1187" w:type="pct"/>
           </w:tcPr>
           <w:p>
+            <w:proofErr w:type="spellStart"/>
             <w:r>
               <w:rPr>
                 <w:rFonts w:hint="eastAsia"/>
               </w:rPr>
               <w:t>fmincon</w:t>
             </w:r>
+            <w:proofErr w:type="spellEnd"/>
           </w:p>
         </w:tc>
         <w:tc>
@@ -1625,6 +1694,7 @@
             <w:tcW w:w="1094" w:type="pct"/>
           </w:tcPr>
           <w:p>
+            <w:proofErr w:type="spellStart"/>
             <w:r>
               <w:t>M</w:t>
             </w:r>
@@ -1634,6 +1704,7 @@
               </w:rPr>
               <w:t>in_point</w:t>
             </w:r>
+            <w:proofErr w:type="spellEnd"/>
           </w:p>
         </w:tc>
         <w:tc>
@@ -1662,12 +1733,14 @@
             <w:tcW w:w="1094" w:type="pct"/>
           </w:tcPr>
           <w:p>
+            <w:proofErr w:type="spellStart"/>
             <w:r>
               <w:rPr>
                 <w:rFonts w:hint="eastAsia"/>
               </w:rPr>
               <w:t>Min_value</w:t>
             </w:r>
+            <w:proofErr w:type="spellEnd"/>
           </w:p>
         </w:tc>
         <w:tc>
@@ -1696,12 +1769,14 @@
             <w:tcW w:w="1094" w:type="pct"/>
           </w:tcPr>
           <w:p>
+            <w:proofErr w:type="spellStart"/>
             <w:r>
               <w:rPr>
                 <w:rFonts w:hint="eastAsia"/>
               </w:rPr>
               <w:t>Call_count</w:t>
             </w:r>
+            <w:proofErr w:type="spellEnd"/>
           </w:p>
         </w:tc>
         <w:tc>
@@ -1709,11 +1784,6 @@
             <w:tcW w:w="2719" w:type="pct"/>
           </w:tcPr>
           <w:p>
-            <w:pPr>
-              <w:rPr>
-                <w:rFonts w:hint="eastAsia"/>
-              </w:rPr>
-            </w:pPr>
             <w:r>
               <w:rPr>
                 <w:rFonts w:hint="eastAsia"/>
@@ -1784,6 +1854,7 @@
             <w:tcW w:w="1094" w:type="pct"/>
           </w:tcPr>
           <w:p>
+            <w:proofErr w:type="spellStart"/>
             <w:r>
               <w:t>T</w:t>
             </w:r>
@@ -1793,6 +1864,7 @@
               </w:rPr>
               <w:t>est_point</w:t>
             </w:r>
+            <w:proofErr w:type="spellEnd"/>
           </w:p>
         </w:tc>
         <w:tc>
@@ -1822,6 +1894,7 @@
             <w:vMerge w:val="restart"/>
           </w:tcPr>
           <w:p>
+            <w:proofErr w:type="spellStart"/>
             <w:r>
               <w:t>Penalty</w:t>
             </w:r>
@@ -1831,6 +1904,7 @@
               </w:rPr>
               <w:t>_fun</w:t>
             </w:r>
+            <w:proofErr w:type="spellEnd"/>
           </w:p>
         </w:tc>
         <w:tc>
@@ -1838,6 +1912,7 @@
             <w:tcW w:w="1094" w:type="pct"/>
           </w:tcPr>
           <w:p>
+            <w:proofErr w:type="spellStart"/>
             <w:r>
               <w:t>M</w:t>
             </w:r>
@@ -1847,6 +1922,7 @@
               </w:rPr>
               <w:t>in_point</w:t>
             </w:r>
+            <w:proofErr w:type="spellEnd"/>
           </w:p>
         </w:tc>
         <w:tc>
@@ -1858,19 +1934,7 @@
               <w:rPr>
                 <w:rFonts w:hint="eastAsia"/>
               </w:rPr>
-              <w:t>[</w:t>
-            </w:r>
-            <w:r>
-              <w:rPr>
-                <w:rFonts w:hint="eastAsia"/>
-              </w:rPr>
-              <w:t>14.0950,0.8430</w:t>
-            </w:r>
-            <w:r>
-              <w:rPr>
-                <w:rFonts w:hint="eastAsia"/>
-              </w:rPr>
-              <w:t>]</w:t>
+              <w:t>[14.0950,0.8430]</w:t>
             </w:r>
           </w:p>
         </w:tc>
@@ -1888,12 +1952,14 @@
             <w:tcW w:w="1094" w:type="pct"/>
           </w:tcPr>
           <w:p>
+            <w:proofErr w:type="spellStart"/>
             <w:r>
               <w:rPr>
                 <w:rFonts w:hint="eastAsia"/>
               </w:rPr>
               <w:t>Min_value</w:t>
             </w:r>
+            <w:proofErr w:type="spellEnd"/>
           </w:p>
         </w:tc>
         <w:tc>
@@ -1901,22 +1967,11 @@
             <w:tcW w:w="2719" w:type="pct"/>
           </w:tcPr>
           <w:p>
-            <w:pPr>
-              <w:rPr>
-                <w:rFonts w:hint="eastAsia"/>
-              </w:rPr>
-            </w:pPr>
-            <w:r>
-              <w:rPr>
-                <w:rFonts w:hint="eastAsia"/>
-              </w:rPr>
-              <w:t>-</w:t>
-            </w:r>
-            <w:r>
-              <w:rPr>
-                <w:rFonts w:hint="eastAsia"/>
-              </w:rPr>
-              <w:t>6961.8052</w:t>
+            <w:r>
+              <w:rPr>
+                <w:rFonts w:hint="eastAsia"/>
+              </w:rPr>
+              <w:t>-6961.8052</w:t>
             </w:r>
           </w:p>
         </w:tc>
@@ -1934,12 +1989,14 @@
             <w:tcW w:w="1094" w:type="pct"/>
           </w:tcPr>
           <w:p>
+            <w:proofErr w:type="spellStart"/>
             <w:r>
               <w:rPr>
                 <w:rFonts w:hint="eastAsia"/>
               </w:rPr>
               <w:t>Call_count</w:t>
             </w:r>
+            <w:proofErr w:type="spellEnd"/>
           </w:p>
         </w:tc>
         <w:tc>
@@ -1947,11 +2004,6 @@
             <w:tcW w:w="2719" w:type="pct"/>
           </w:tcPr>
           <w:p>
-            <w:pPr>
-              <w:rPr>
-                <w:rFonts w:hint="eastAsia"/>
-              </w:rPr>
-            </w:pPr>
             <w:r>
               <w:rPr>
                 <w:rFonts w:hint="eastAsia"/>
@@ -1967,12 +2019,14 @@
             <w:tcW w:w="1187" w:type="pct"/>
           </w:tcPr>
           <w:p>
+            <w:proofErr w:type="spellStart"/>
             <w:r>
               <w:rPr>
                 <w:rFonts w:hint="eastAsia"/>
               </w:rPr>
               <w:t>fmincon</w:t>
             </w:r>
+            <w:proofErr w:type="spellEnd"/>
           </w:p>
         </w:tc>
         <w:tc>
@@ -1980,6 +2034,7 @@
             <w:tcW w:w="1094" w:type="pct"/>
           </w:tcPr>
           <w:p>
+            <w:proofErr w:type="spellStart"/>
             <w:r>
               <w:t>M</w:t>
             </w:r>
@@ -1989,6 +2044,7 @@
               </w:rPr>
               <w:t>in_point</w:t>
             </w:r>
+            <w:proofErr w:type="spellEnd"/>
           </w:p>
         </w:tc>
         <w:tc>
@@ -2017,12 +2073,14 @@
             <w:tcW w:w="1094" w:type="pct"/>
           </w:tcPr>
           <w:p>
+            <w:proofErr w:type="spellStart"/>
             <w:r>
               <w:rPr>
                 <w:rFonts w:hint="eastAsia"/>
               </w:rPr>
               <w:t>Min_value</w:t>
             </w:r>
+            <w:proofErr w:type="spellEnd"/>
           </w:p>
         </w:tc>
         <w:tc>
@@ -2051,12 +2109,14 @@
             <w:tcW w:w="1094" w:type="pct"/>
           </w:tcPr>
           <w:p>
+            <w:proofErr w:type="spellStart"/>
             <w:r>
               <w:rPr>
                 <w:rFonts w:hint="eastAsia"/>
               </w:rPr>
               <w:t>Call_count</w:t>
             </w:r>
+            <w:proofErr w:type="spellEnd"/>
           </w:p>
         </w:tc>
         <w:tc>
@@ -2064,11 +2124,6 @@
             <w:tcW w:w="2719" w:type="pct"/>
           </w:tcPr>
           <w:p>
-            <w:pPr>
-              <w:rPr>
-                <w:rFonts w:hint="eastAsia"/>
-              </w:rPr>
-            </w:pPr>
             <w:r>
               <w:rPr>
                 <w:rFonts w:hint="eastAsia"/>
@@ -2139,6 +2194,7 @@
             <w:tcW w:w="1094" w:type="pct"/>
           </w:tcPr>
           <w:p>
+            <w:proofErr w:type="spellStart"/>
             <w:r>
               <w:t>T</w:t>
             </w:r>
@@ -2148,6 +2204,7 @@
               </w:rPr>
               <w:t>est_point</w:t>
             </w:r>
+            <w:proofErr w:type="spellEnd"/>
           </w:p>
         </w:tc>
         <w:tc>
@@ -2177,6 +2234,7 @@
             <w:vMerge w:val="restart"/>
           </w:tcPr>
           <w:p>
+            <w:proofErr w:type="spellStart"/>
             <w:r>
               <w:t>Penalty</w:t>
             </w:r>
@@ -2186,6 +2244,7 @@
               </w:rPr>
               <w:t>_fun</w:t>
             </w:r>
+            <w:proofErr w:type="spellEnd"/>
           </w:p>
         </w:tc>
         <w:tc>
@@ -2193,6 +2252,7 @@
             <w:tcW w:w="1094" w:type="pct"/>
           </w:tcPr>
           <w:p>
+            <w:proofErr w:type="spellStart"/>
             <w:r>
               <w:t>M</w:t>
             </w:r>
@@ -2202,6 +2262,7 @@
               </w:rPr>
               <w:t>in_point</w:t>
             </w:r>
+            <w:proofErr w:type="spellEnd"/>
           </w:p>
         </w:tc>
         <w:tc>
@@ -2213,19 +2274,7 @@
               <w:rPr>
                 <w:rFonts w:hint="eastAsia"/>
               </w:rPr>
-              <w:t>[</w:t>
-            </w:r>
-            <w:r>
-              <w:rPr>
-                <w:rFonts w:hint="eastAsia"/>
-              </w:rPr>
-              <w:t>14.0950,0.8430</w:t>
-            </w:r>
-            <w:r>
-              <w:rPr>
-                <w:rFonts w:hint="eastAsia"/>
-              </w:rPr>
-              <w:t>]</w:t>
+              <w:t>[14.0950,0.8430]</w:t>
             </w:r>
           </w:p>
         </w:tc>
@@ -2243,12 +2292,14 @@
             <w:tcW w:w="1094" w:type="pct"/>
           </w:tcPr>
           <w:p>
+            <w:proofErr w:type="spellStart"/>
             <w:r>
               <w:rPr>
                 <w:rFonts w:hint="eastAsia"/>
               </w:rPr>
               <w:t>Min_value</w:t>
             </w:r>
+            <w:proofErr w:type="spellEnd"/>
           </w:p>
         </w:tc>
         <w:tc>
@@ -2256,22 +2307,11 @@
             <w:tcW w:w="2719" w:type="pct"/>
           </w:tcPr>
           <w:p>
-            <w:pPr>
-              <w:rPr>
-                <w:rFonts w:hint="eastAsia"/>
-              </w:rPr>
-            </w:pPr>
-            <w:r>
-              <w:rPr>
-                <w:rFonts w:hint="eastAsia"/>
-              </w:rPr>
-              <w:t>-</w:t>
-            </w:r>
-            <w:r>
-              <w:rPr>
-                <w:rFonts w:hint="eastAsia"/>
-              </w:rPr>
-              <w:t>6961.8032</w:t>
+            <w:r>
+              <w:rPr>
+                <w:rFonts w:hint="eastAsia"/>
+              </w:rPr>
+              <w:t>-6961.8032</w:t>
             </w:r>
           </w:p>
         </w:tc>
@@ -2289,12 +2329,14 @@
             <w:tcW w:w="1094" w:type="pct"/>
           </w:tcPr>
           <w:p>
+            <w:proofErr w:type="spellStart"/>
             <w:r>
               <w:rPr>
                 <w:rFonts w:hint="eastAsia"/>
               </w:rPr>
               <w:t>Call_count</w:t>
             </w:r>
+            <w:proofErr w:type="spellEnd"/>
           </w:p>
         </w:tc>
         <w:tc>
@@ -2317,12 +2359,14 @@
             <w:tcW w:w="1187" w:type="pct"/>
           </w:tcPr>
           <w:p>
+            <w:proofErr w:type="spellStart"/>
             <w:r>
               <w:rPr>
                 <w:rFonts w:hint="eastAsia"/>
               </w:rPr>
               <w:t>fmincon</w:t>
             </w:r>
+            <w:proofErr w:type="spellEnd"/>
           </w:p>
         </w:tc>
         <w:tc>
@@ -2330,6 +2374,7 @@
             <w:tcW w:w="1094" w:type="pct"/>
           </w:tcPr>
           <w:p>
+            <w:proofErr w:type="spellStart"/>
             <w:r>
               <w:t>M</w:t>
             </w:r>
@@ -2339,6 +2384,7 @@
               </w:rPr>
               <w:t>in_point</w:t>
             </w:r>
+            <w:proofErr w:type="spellEnd"/>
           </w:p>
         </w:tc>
         <w:tc>
@@ -2367,12 +2413,14 @@
             <w:tcW w:w="1094" w:type="pct"/>
           </w:tcPr>
           <w:p>
+            <w:proofErr w:type="spellStart"/>
             <w:r>
               <w:rPr>
                 <w:rFonts w:hint="eastAsia"/>
               </w:rPr>
               <w:t>Min_value</w:t>
             </w:r>
+            <w:proofErr w:type="spellEnd"/>
           </w:p>
         </w:tc>
         <w:tc>
@@ -2401,12 +2449,14 @@
             <w:tcW w:w="1094" w:type="pct"/>
           </w:tcPr>
           <w:p>
+            <w:proofErr w:type="spellStart"/>
             <w:r>
               <w:rPr>
                 <w:rFonts w:hint="eastAsia"/>
               </w:rPr>
               <w:t>Call_count</w:t>
             </w:r>
+            <w:proofErr w:type="spellEnd"/>
           </w:p>
         </w:tc>
         <w:tc>
@@ -2414,11 +2464,6 @@
             <w:tcW w:w="2719" w:type="pct"/>
           </w:tcPr>
           <w:p>
-            <w:pPr>
-              <w:rPr>
-                <w:rFonts w:hint="eastAsia"/>
-              </w:rPr>
-            </w:pPr>
             <w:r>
               <w:rPr>
                 <w:rFonts w:hint="eastAsia"/>
@@ -2442,26 +2487,11 @@
     </w:p>
     <w:p>
       <w:pPr>
-        <w:pStyle w:val="a9"/>
-        <w:numPr>
-          <w:ilvl w:val="0"/>
-          <w:numId w:val="2"/>
-        </w:numPr>
-        <w:ind w:firstLineChars="0"/>
-        <w:rPr>
-          <w:b/>
-          <w:bCs/>
-          <w:sz w:val="28"/>
-          <w:szCs w:val="28"/>
-        </w:rPr>
+        <w:pStyle w:val="2"/>
       </w:pPr>
       <w:r>
         <w:rPr>
           <w:rFonts w:hint="eastAsia"/>
-          <w:b/>
-          <w:bCs/>
-          <w:sz w:val="28"/>
-          <w:szCs w:val="28"/>
         </w:rPr>
         <w:t>PVD</w:t>
       </w:r>
@@ -2470,6 +2500,7 @@
       <w:pPr>
         <w:ind w:left="200" w:firstLineChars="200" w:firstLine="480"/>
       </w:pPr>
+      <w:proofErr w:type="spellStart"/>
       <w:r>
         <w:t>F</w:t>
       </w:r>
@@ -2479,6 +2510,7 @@
         </w:rPr>
         <w:t>mincon</w:t>
       </w:r>
+      <w:proofErr w:type="spellEnd"/>
       <w:r>
         <w:rPr>
           <w:rFonts w:hint="eastAsia"/>
@@ -2509,12 +2541,14 @@
         </w:rPr>
         <w:t>使用</w:t>
       </w:r>
+      <w:proofErr w:type="spellStart"/>
       <w:r>
         <w:rPr>
           <w:rFonts w:hint="eastAsia"/>
         </w:rPr>
         <w:t>sqp</w:t>
       </w:r>
+      <w:proofErr w:type="spellEnd"/>
       <w:r>
         <w:rPr>
           <w:rFonts w:hint="eastAsia"/>
@@ -2567,13 +2601,7 @@
         <w:rPr>
           <w:rFonts w:hint="eastAsia"/>
         </w:rPr>
-        <w:t>1e</w:t>
-      </w:r>
-      <w:r>
-        <w:rPr>
-          <w:rFonts w:hint="eastAsia"/>
-        </w:rPr>
-        <w:t>4</w:t>
+        <w:t>1e4</w:t>
       </w:r>
       <w:r>
         <w:rPr>
@@ -2591,7 +2619,35 @@
         <w:rPr>
           <w:rFonts w:hint="eastAsia"/>
         </w:rPr>
-        <w:t>。测试点结果如下。</w:t>
+        <w:t>，无约束优化选择</w:t>
+      </w:r>
+      <w:proofErr w:type="spellStart"/>
+      <w:r>
+        <w:rPr>
+          <w:rFonts w:hint="eastAsia"/>
+        </w:rPr>
+        <w:t>fminsearch</w:t>
+      </w:r>
+      <w:proofErr w:type="spellEnd"/>
+      <w:r>
+        <w:rPr>
+          <w:rFonts w:hint="eastAsia"/>
+        </w:rPr>
+        <w:t>。测试</w:t>
+      </w:r>
+      <w:proofErr w:type="gramStart"/>
+      <w:r>
+        <w:rPr>
+          <w:rFonts w:hint="eastAsia"/>
+        </w:rPr>
+        <w:t>点结果</w:t>
+      </w:r>
+      <w:proofErr w:type="gramEnd"/>
+      <w:r>
+        <w:rPr>
+          <w:rFonts w:hint="eastAsia"/>
+        </w:rPr>
+        <w:t>如下。</w:t>
       </w:r>
     </w:p>
     <w:p>
@@ -2671,6 +2727,7 @@
             <w:tcW w:w="1094" w:type="pct"/>
           </w:tcPr>
           <w:p>
+            <w:proofErr w:type="spellStart"/>
             <w:r>
               <w:t>T</w:t>
             </w:r>
@@ -2680,6 +2737,7 @@
               </w:rPr>
               <w:t>est_point</w:t>
             </w:r>
+            <w:proofErr w:type="spellEnd"/>
           </w:p>
         </w:tc>
         <w:tc>
@@ -2687,11 +2745,6 @@
             <w:tcW w:w="2719" w:type="pct"/>
           </w:tcPr>
           <w:p>
-            <w:pPr>
-              <w:rPr>
-                <w:rFonts w:hint="eastAsia"/>
-              </w:rPr>
-            </w:pPr>
             <w:r>
               <w:t>[</w:t>
             </w:r>
@@ -2714,6 +2767,7 @@
             <w:vMerge w:val="restart"/>
           </w:tcPr>
           <w:p>
+            <w:proofErr w:type="spellStart"/>
             <w:r>
               <w:t>Penalty</w:t>
             </w:r>
@@ -2723,6 +2777,7 @@
               </w:rPr>
               <w:t>_fun</w:t>
             </w:r>
+            <w:proofErr w:type="spellEnd"/>
           </w:p>
         </w:tc>
         <w:tc>
@@ -2730,6 +2785,7 @@
             <w:tcW w:w="1094" w:type="pct"/>
           </w:tcPr>
           <w:p>
+            <w:proofErr w:type="spellStart"/>
             <w:r>
               <w:t>M</w:t>
             </w:r>
@@ -2739,6 +2795,7 @@
               </w:rPr>
               <w:t>in_point</w:t>
             </w:r>
+            <w:proofErr w:type="spellEnd"/>
           </w:p>
         </w:tc>
         <w:tc>
@@ -2780,12 +2837,14 @@
             <w:tcW w:w="1094" w:type="pct"/>
           </w:tcPr>
           <w:p>
+            <w:proofErr w:type="spellStart"/>
             <w:r>
               <w:rPr>
                 <w:rFonts w:hint="eastAsia"/>
               </w:rPr>
               <w:t>Min_value</w:t>
             </w:r>
+            <w:proofErr w:type="spellEnd"/>
           </w:p>
         </w:tc>
         <w:tc>
@@ -2793,17 +2852,6 @@
             <w:tcW w:w="2719" w:type="pct"/>
           </w:tcPr>
           <w:p>
-            <w:pPr>
-              <w:rPr>
-                <w:rFonts w:hint="eastAsia"/>
-              </w:rPr>
-            </w:pPr>
-            <w:r>
-              <w:rPr>
-                <w:rFonts w:hint="eastAsia"/>
-              </w:rPr>
-              <w:t>-</w:t>
-            </w:r>
             <w:r>
               <w:rPr>
                 <w:rFonts w:hint="eastAsia"/>
@@ -2826,12 +2874,14 @@
             <w:tcW w:w="1094" w:type="pct"/>
           </w:tcPr>
           <w:p>
+            <w:proofErr w:type="spellStart"/>
             <w:r>
               <w:rPr>
                 <w:rFonts w:hint="eastAsia"/>
               </w:rPr>
               <w:t>Call_count</w:t>
             </w:r>
+            <w:proofErr w:type="spellEnd"/>
           </w:p>
         </w:tc>
         <w:tc>
@@ -2839,11 +2889,6 @@
             <w:tcW w:w="2719" w:type="pct"/>
           </w:tcPr>
           <w:p>
-            <w:pPr>
-              <w:rPr>
-                <w:rFonts w:hint="eastAsia"/>
-              </w:rPr>
-            </w:pPr>
             <w:r>
               <w:rPr>
                 <w:rFonts w:hint="eastAsia"/>
@@ -2859,12 +2904,14 @@
             <w:tcW w:w="1187" w:type="pct"/>
           </w:tcPr>
           <w:p>
+            <w:proofErr w:type="spellStart"/>
             <w:r>
               <w:rPr>
                 <w:rFonts w:hint="eastAsia"/>
               </w:rPr>
               <w:t>fmincon</w:t>
             </w:r>
+            <w:proofErr w:type="spellEnd"/>
           </w:p>
         </w:tc>
         <w:tc>
@@ -2872,6 +2919,7 @@
             <w:tcW w:w="1094" w:type="pct"/>
           </w:tcPr>
           <w:p>
+            <w:proofErr w:type="spellStart"/>
             <w:r>
               <w:t>M</w:t>
             </w:r>
@@ -2881,6 +2929,7 @@
               </w:rPr>
               <w:t>in_point</w:t>
             </w:r>
+            <w:proofErr w:type="spellEnd"/>
           </w:p>
         </w:tc>
         <w:tc>
@@ -2921,12 +2970,14 @@
             <w:tcW w:w="1094" w:type="pct"/>
           </w:tcPr>
           <w:p>
+            <w:proofErr w:type="spellStart"/>
             <w:r>
               <w:rPr>
                 <w:rFonts w:hint="eastAsia"/>
               </w:rPr>
               <w:t>Min_value</w:t>
             </w:r>
+            <w:proofErr w:type="spellEnd"/>
           </w:p>
         </w:tc>
         <w:tc>
@@ -2934,11 +2985,6 @@
             <w:tcW w:w="2719" w:type="pct"/>
           </w:tcPr>
           <w:p>
-            <w:pPr>
-              <w:rPr>
-                <w:rFonts w:hint="eastAsia"/>
-              </w:rPr>
-            </w:pPr>
             <w:r>
               <w:rPr>
                 <w:rFonts w:hint="eastAsia"/>
@@ -2966,12 +3012,14 @@
             <w:tcW w:w="1094" w:type="pct"/>
           </w:tcPr>
           <w:p>
+            <w:proofErr w:type="spellStart"/>
             <w:r>
               <w:rPr>
                 <w:rFonts w:hint="eastAsia"/>
               </w:rPr>
               <w:t>Call_count</w:t>
             </w:r>
+            <w:proofErr w:type="spellEnd"/>
           </w:p>
         </w:tc>
         <w:tc>
@@ -2979,11 +3027,6 @@
             <w:tcW w:w="2719" w:type="pct"/>
           </w:tcPr>
           <w:p>
-            <w:pPr>
-              <w:rPr>
-                <w:rFonts w:hint="eastAsia"/>
-              </w:rPr>
-            </w:pPr>
             <w:r>
               <w:rPr>
                 <w:rFonts w:hint="eastAsia"/>
@@ -3003,13 +3046,7 @@
         <w:rPr>
           <w:rFonts w:hint="eastAsia"/>
         </w:rPr>
-        <w:t>测</w:t>
-      </w:r>
-      <w:r>
-        <w:rPr>
-          <w:rFonts w:hint="eastAsia"/>
-        </w:rPr>
-        <w:t>试点</w:t>
+        <w:t>测试点</w:t>
       </w:r>
       <w:r>
         <w:t>[</w:t>
@@ -3072,6 +3109,7 @@
             <w:tcW w:w="1094" w:type="pct"/>
           </w:tcPr>
           <w:p>
+            <w:proofErr w:type="spellStart"/>
             <w:r>
               <w:t>T</w:t>
             </w:r>
@@ -3081,6 +3119,7 @@
               </w:rPr>
               <w:t>est_point</w:t>
             </w:r>
+            <w:proofErr w:type="spellEnd"/>
           </w:p>
         </w:tc>
         <w:tc>
@@ -3110,6 +3149,7 @@
             <w:vMerge w:val="restart"/>
           </w:tcPr>
           <w:p>
+            <w:proofErr w:type="spellStart"/>
             <w:r>
               <w:t>Penalty</w:t>
             </w:r>
@@ -3119,6 +3159,7 @@
               </w:rPr>
               <w:t>_fun</w:t>
             </w:r>
+            <w:proofErr w:type="spellEnd"/>
           </w:p>
         </w:tc>
         <w:tc>
@@ -3126,6 +3167,7 @@
             <w:tcW w:w="1094" w:type="pct"/>
           </w:tcPr>
           <w:p>
+            <w:proofErr w:type="spellStart"/>
             <w:r>
               <w:t>M</w:t>
             </w:r>
@@ -3135,6 +3177,7 @@
               </w:rPr>
               <w:t>in_point</w:t>
             </w:r>
+            <w:proofErr w:type="spellEnd"/>
           </w:p>
         </w:tc>
         <w:tc>
@@ -3176,12 +3219,14 @@
             <w:tcW w:w="1094" w:type="pct"/>
           </w:tcPr>
           <w:p>
+            <w:proofErr w:type="spellStart"/>
             <w:r>
               <w:rPr>
                 <w:rFonts w:hint="eastAsia"/>
               </w:rPr>
               <w:t>Min_value</w:t>
             </w:r>
+            <w:proofErr w:type="spellEnd"/>
           </w:p>
         </w:tc>
         <w:tc>
@@ -3189,17 +3234,6 @@
             <w:tcW w:w="2719" w:type="pct"/>
           </w:tcPr>
           <w:p>
-            <w:pPr>
-              <w:rPr>
-                <w:rFonts w:hint="eastAsia"/>
-              </w:rPr>
-            </w:pPr>
-            <w:r>
-              <w:rPr>
-                <w:rFonts w:hint="eastAsia"/>
-              </w:rPr>
-              <w:t>-</w:t>
-            </w:r>
             <w:r>
               <w:rPr>
                 <w:rFonts w:hint="eastAsia"/>
@@ -3222,12 +3256,14 @@
             <w:tcW w:w="1094" w:type="pct"/>
           </w:tcPr>
           <w:p>
+            <w:proofErr w:type="spellStart"/>
             <w:r>
               <w:rPr>
                 <w:rFonts w:hint="eastAsia"/>
               </w:rPr>
               <w:t>Call_count</w:t>
             </w:r>
+            <w:proofErr w:type="spellEnd"/>
           </w:p>
         </w:tc>
         <w:tc>
@@ -3235,11 +3271,6 @@
             <w:tcW w:w="2719" w:type="pct"/>
           </w:tcPr>
           <w:p>
-            <w:pPr>
-              <w:rPr>
-                <w:rFonts w:hint="eastAsia"/>
-              </w:rPr>
-            </w:pPr>
             <w:r>
               <w:rPr>
                 <w:rFonts w:hint="eastAsia"/>
@@ -3255,12 +3286,14 @@
             <w:tcW w:w="1187" w:type="pct"/>
           </w:tcPr>
           <w:p>
+            <w:proofErr w:type="spellStart"/>
             <w:r>
               <w:rPr>
                 <w:rFonts w:hint="eastAsia"/>
               </w:rPr>
               <w:t>fmincon</w:t>
             </w:r>
+            <w:proofErr w:type="spellEnd"/>
           </w:p>
         </w:tc>
         <w:tc>
@@ -3268,6 +3301,7 @@
             <w:tcW w:w="1094" w:type="pct"/>
           </w:tcPr>
           <w:p>
+            <w:proofErr w:type="spellStart"/>
             <w:r>
               <w:t>M</w:t>
             </w:r>
@@ -3277,6 +3311,7 @@
               </w:rPr>
               <w:t>in_point</w:t>
             </w:r>
+            <w:proofErr w:type="spellEnd"/>
           </w:p>
         </w:tc>
         <w:tc>
@@ -3317,12 +3352,14 @@
             <w:tcW w:w="1094" w:type="pct"/>
           </w:tcPr>
           <w:p>
+            <w:proofErr w:type="spellStart"/>
             <w:r>
               <w:rPr>
                 <w:rFonts w:hint="eastAsia"/>
               </w:rPr>
               <w:t>Min_value</w:t>
             </w:r>
+            <w:proofErr w:type="spellEnd"/>
           </w:p>
         </w:tc>
         <w:tc>
@@ -3330,17 +3367,6 @@
             <w:tcW w:w="2719" w:type="pct"/>
           </w:tcPr>
           <w:p>
-            <w:pPr>
-              <w:rPr>
-                <w:rFonts w:hint="eastAsia"/>
-              </w:rPr>
-            </w:pPr>
-            <w:r>
-              <w:rPr>
-                <w:rFonts w:hint="eastAsia"/>
-              </w:rPr>
-              <w:t>-</w:t>
-            </w:r>
             <w:r>
               <w:rPr>
                 <w:rFonts w:hint="eastAsia"/>
@@ -3362,12 +3388,14 @@
             <w:tcW w:w="1094" w:type="pct"/>
           </w:tcPr>
           <w:p>
+            <w:proofErr w:type="spellStart"/>
             <w:r>
               <w:rPr>
                 <w:rFonts w:hint="eastAsia"/>
               </w:rPr>
               <w:t>Call_count</w:t>
             </w:r>
+            <w:proofErr w:type="spellEnd"/>
           </w:p>
         </w:tc>
         <w:tc>
@@ -3375,11 +3403,6 @@
             <w:tcW w:w="2719" w:type="pct"/>
           </w:tcPr>
           <w:p>
-            <w:pPr>
-              <w:rPr>
-                <w:rFonts w:hint="eastAsia"/>
-              </w:rPr>
-            </w:pPr>
             <w:r>
               <w:rPr>
                 <w:rFonts w:hint="eastAsia"/>
@@ -3393,7 +3416,6 @@
     <w:p/>
     <w:p>
       <w:r>
-        <w:lastRenderedPageBreak/>
         <w:tab/>
       </w:r>
       <w:r>
@@ -3451,6 +3473,7 @@
             <w:tcW w:w="1094" w:type="pct"/>
           </w:tcPr>
           <w:p>
+            <w:proofErr w:type="spellStart"/>
             <w:r>
               <w:t>T</w:t>
             </w:r>
@@ -3460,6 +3483,7 @@
               </w:rPr>
               <w:t>est_point</w:t>
             </w:r>
+            <w:proofErr w:type="spellEnd"/>
           </w:p>
         </w:tc>
         <w:tc>
@@ -3467,11 +3491,6 @@
             <w:tcW w:w="2719" w:type="pct"/>
           </w:tcPr>
           <w:p>
-            <w:pPr>
-              <w:rPr>
-                <w:rFonts w:hint="eastAsia"/>
-              </w:rPr>
-            </w:pPr>
             <w:r>
               <w:t>[</w:t>
             </w:r>
@@ -3494,6 +3513,7 @@
             <w:vMerge w:val="restart"/>
           </w:tcPr>
           <w:p>
+            <w:proofErr w:type="spellStart"/>
             <w:r>
               <w:t>Penalty</w:t>
             </w:r>
@@ -3503,6 +3523,7 @@
               </w:rPr>
               <w:t>_fun</w:t>
             </w:r>
+            <w:proofErr w:type="spellEnd"/>
           </w:p>
         </w:tc>
         <w:tc>
@@ -3510,6 +3531,7 @@
             <w:tcW w:w="1094" w:type="pct"/>
           </w:tcPr>
           <w:p>
+            <w:proofErr w:type="spellStart"/>
             <w:r>
               <w:t>M</w:t>
             </w:r>
@@ -3519,6 +3541,7 @@
               </w:rPr>
               <w:t>in_point</w:t>
             </w:r>
+            <w:proofErr w:type="spellEnd"/>
           </w:p>
         </w:tc>
         <w:tc>
@@ -3560,12 +3583,14 @@
             <w:tcW w:w="1094" w:type="pct"/>
           </w:tcPr>
           <w:p>
+            <w:proofErr w:type="spellStart"/>
             <w:r>
               <w:rPr>
                 <w:rFonts w:hint="eastAsia"/>
               </w:rPr>
               <w:t>Min_value</w:t>
             </w:r>
+            <w:proofErr w:type="spellEnd"/>
           </w:p>
         </w:tc>
         <w:tc>
@@ -3573,17 +3598,6 @@
             <w:tcW w:w="2719" w:type="pct"/>
           </w:tcPr>
           <w:p>
-            <w:pPr>
-              <w:rPr>
-                <w:rFonts w:hint="eastAsia"/>
-              </w:rPr>
-            </w:pPr>
-            <w:r>
-              <w:rPr>
-                <w:rFonts w:hint="eastAsia"/>
-              </w:rPr>
-              <w:t>-</w:t>
-            </w:r>
             <w:r>
               <w:rPr>
                 <w:rFonts w:hint="eastAsia"/>
@@ -3606,12 +3620,14 @@
             <w:tcW w:w="1094" w:type="pct"/>
           </w:tcPr>
           <w:p>
+            <w:proofErr w:type="spellStart"/>
             <w:r>
               <w:rPr>
                 <w:rFonts w:hint="eastAsia"/>
               </w:rPr>
               <w:t>Call_count</w:t>
             </w:r>
+            <w:proofErr w:type="spellEnd"/>
           </w:p>
         </w:tc>
         <w:tc>
@@ -3619,11 +3635,6 @@
             <w:tcW w:w="2719" w:type="pct"/>
           </w:tcPr>
           <w:p>
-            <w:pPr>
-              <w:rPr>
-                <w:rFonts w:hint="eastAsia"/>
-              </w:rPr>
-            </w:pPr>
             <w:r>
               <w:rPr>
                 <w:rFonts w:hint="eastAsia"/>
@@ -3645,12 +3656,14 @@
             <w:tcW w:w="1187" w:type="pct"/>
           </w:tcPr>
           <w:p>
+            <w:proofErr w:type="spellStart"/>
             <w:r>
               <w:rPr>
                 <w:rFonts w:hint="eastAsia"/>
               </w:rPr>
               <w:t>fmincon</w:t>
             </w:r>
+            <w:proofErr w:type="spellEnd"/>
           </w:p>
         </w:tc>
         <w:tc>
@@ -3658,6 +3671,7 @@
             <w:tcW w:w="1094" w:type="pct"/>
           </w:tcPr>
           <w:p>
+            <w:proofErr w:type="spellStart"/>
             <w:r>
               <w:t>M</w:t>
             </w:r>
@@ -3667,6 +3681,7 @@
               </w:rPr>
               <w:t>in_point</w:t>
             </w:r>
+            <w:proofErr w:type="spellEnd"/>
           </w:p>
         </w:tc>
         <w:tc>
@@ -3695,12 +3710,14 @@
             <w:tcW w:w="1094" w:type="pct"/>
           </w:tcPr>
           <w:p>
+            <w:proofErr w:type="spellStart"/>
             <w:r>
               <w:rPr>
                 <w:rFonts w:hint="eastAsia"/>
               </w:rPr>
               <w:t>Min_value</w:t>
             </w:r>
+            <w:proofErr w:type="spellEnd"/>
           </w:p>
         </w:tc>
         <w:tc>
@@ -3712,7 +3729,7 @@
               <w:rPr>
                 <w:rFonts w:hint="eastAsia"/>
               </w:rPr>
-              <w:t>-8925.9458</w:t>
+              <w:t>8925.9458</w:t>
             </w:r>
           </w:p>
         </w:tc>
@@ -3729,12 +3746,14 @@
             <w:tcW w:w="1094" w:type="pct"/>
           </w:tcPr>
           <w:p>
+            <w:proofErr w:type="spellStart"/>
             <w:r>
               <w:rPr>
                 <w:rFonts w:hint="eastAsia"/>
               </w:rPr>
               <w:t>Call_count</w:t>
             </w:r>
+            <w:proofErr w:type="spellEnd"/>
           </w:p>
         </w:tc>
         <w:tc>
@@ -3742,11 +3761,6 @@
             <w:tcW w:w="2719" w:type="pct"/>
           </w:tcPr>
           <w:p>
-            <w:pPr>
-              <w:rPr>
-                <w:rFonts w:hint="eastAsia"/>
-              </w:rPr>
-            </w:pPr>
             <w:r>
               <w:rPr>
                 <w:rFonts w:hint="eastAsia"/>
@@ -3759,22 +3773,12 @@
     </w:tbl>
     <w:p>
       <w:pPr>
-        <w:pStyle w:val="a9"/>
-        <w:ind w:firstLine="480"/>
+        <w:pStyle w:val="2"/>
+        <w:numPr>
+          <w:ilvl w:val="0"/>
+          <w:numId w:val="3"/>
+        </w:numPr>
       </w:pPr>
-    </w:p>
-    <w:p>
-      <w:pPr>
-        <w:rPr>
-          <w:rFonts w:hint="eastAsia"/>
-        </w:rPr>
-      </w:pPr>
-      <w:r>
-        <w:rPr>
-          <w:rFonts w:hint="eastAsia"/>
-        </w:rPr>
-        <w:t>4.</w:t>
-      </w:r>
       <w:r>
         <w:rPr>
           <w:rFonts w:hint="eastAsia"/>
@@ -3870,17 +3874,14 @@
           </w:tcPr>
           <w:p/>
           <w:p>
-            <w:pPr>
-              <w:rPr>
-                <w:rFonts w:hint="eastAsia"/>
-              </w:rPr>
-            </w:pPr>
+            <w:proofErr w:type="spellStart"/>
             <w:r>
               <w:rPr>
                 <w:rFonts w:hint="eastAsia"/>
               </w:rPr>
               <w:t>Penalty_method</w:t>
             </w:r>
+            <w:proofErr w:type="spellEnd"/>
           </w:p>
         </w:tc>
         <w:tc>
@@ -3923,11 +3924,6 @@
             <w:tcW w:w="1692" w:type="dxa"/>
           </w:tcPr>
           <w:p>
-            <w:pPr>
-              <w:rPr>
-                <w:rFonts w:hint="eastAsia"/>
-              </w:rPr>
-            </w:pPr>
             <w:r>
               <w:rPr>
                 <w:rFonts w:hint="eastAsia"/>
@@ -3941,11 +3937,6 @@
             <w:tcW w:w="1677" w:type="dxa"/>
           </w:tcPr>
           <w:p>
-            <w:pPr>
-              <w:rPr>
-                <w:rFonts w:hint="eastAsia"/>
-              </w:rPr>
-            </w:pPr>
             <w:r>
               <w:rPr>
                 <w:rFonts w:hint="eastAsia"/>
@@ -4000,11 +3991,6 @@
             <w:tcW w:w="1692" w:type="dxa"/>
           </w:tcPr>
           <w:p>
-            <w:pPr>
-              <w:rPr>
-                <w:rFonts w:hint="eastAsia"/>
-              </w:rPr>
-            </w:pPr>
             <w:r>
               <w:rPr>
                 <w:rFonts w:hint="eastAsia"/>
@@ -4018,11 +4004,6 @@
             <w:tcW w:w="1677" w:type="dxa"/>
           </w:tcPr>
           <w:p>
-            <w:pPr>
-              <w:rPr>
-                <w:rFonts w:hint="eastAsia"/>
-              </w:rPr>
-            </w:pPr>
             <w:r>
               <w:rPr>
                 <w:rFonts w:hint="eastAsia"/>
@@ -4077,11 +4058,6 @@
             <w:tcW w:w="1692" w:type="dxa"/>
           </w:tcPr>
           <w:p>
-            <w:pPr>
-              <w:rPr>
-                <w:rFonts w:hint="eastAsia"/>
-              </w:rPr>
-            </w:pPr>
             <w:r>
               <w:rPr>
                 <w:rFonts w:hint="eastAsia"/>
@@ -4095,11 +4071,6 @@
             <w:tcW w:w="1677" w:type="dxa"/>
           </w:tcPr>
           <w:p>
-            <w:pPr>
-              <w:rPr>
-                <w:rFonts w:hint="eastAsia"/>
-              </w:rPr>
-            </w:pPr>
             <w:r>
               <w:rPr>
                 <w:rFonts w:hint="eastAsia"/>
@@ -4154,11 +4125,6 @@
             <w:tcW w:w="1692" w:type="dxa"/>
           </w:tcPr>
           <w:p>
-            <w:pPr>
-              <w:rPr>
-                <w:rFonts w:hint="eastAsia"/>
-              </w:rPr>
-            </w:pPr>
             <w:r>
               <w:rPr>
                 <w:rFonts w:hint="eastAsia"/>
@@ -4172,11 +4138,6 @@
             <w:tcW w:w="1677" w:type="dxa"/>
           </w:tcPr>
           <w:p>
-            <w:pPr>
-              <w:rPr>
-                <w:rFonts w:hint="eastAsia"/>
-              </w:rPr>
-            </w:pPr>
             <w:r>
               <w:rPr>
                 <w:rFonts w:hint="eastAsia"/>
@@ -4199,12 +4160,14 @@
             <w:tcW w:w="1692" w:type="dxa"/>
           </w:tcPr>
           <w:p>
+            <w:proofErr w:type="spellStart"/>
             <w:r>
               <w:rPr>
                 <w:rFonts w:hint="eastAsia"/>
               </w:rPr>
               <w:t>FeasiNUM</w:t>
             </w:r>
+            <w:proofErr w:type="spellEnd"/>
           </w:p>
         </w:tc>
         <w:tc>
@@ -4225,11 +4188,6 @@
             <w:tcW w:w="1692" w:type="dxa"/>
           </w:tcPr>
           <w:p>
-            <w:pPr>
-              <w:rPr>
-                <w:rFonts w:hint="eastAsia"/>
-              </w:rPr>
-            </w:pPr>
             <w:r>
               <w:rPr>
                 <w:rFonts w:hint="eastAsia"/>
@@ -4243,11 +4201,6 @@
             <w:tcW w:w="1677" w:type="dxa"/>
           </w:tcPr>
           <w:p>
-            <w:pPr>
-              <w:rPr>
-                <w:rFonts w:hint="eastAsia"/>
-              </w:rPr>
-            </w:pPr>
             <w:r>
               <w:rPr>
                 <w:rFonts w:hint="eastAsia"/>
@@ -4265,12 +4218,14 @@
           </w:tcPr>
           <w:p/>
           <w:p>
+            <w:proofErr w:type="spellStart"/>
             <w:r>
               <w:rPr>
                 <w:rFonts w:hint="eastAsia"/>
               </w:rPr>
               <w:t>Fmincon</w:t>
             </w:r>
+            <w:proofErr w:type="spellEnd"/>
           </w:p>
         </w:tc>
         <w:tc>
@@ -4307,11 +4262,6 @@
             <w:tcW w:w="1692" w:type="dxa"/>
           </w:tcPr>
           <w:p>
-            <w:pPr>
-              <w:rPr>
-                <w:rFonts w:hint="eastAsia"/>
-              </w:rPr>
-            </w:pPr>
             <w:r>
               <w:rPr>
                 <w:rFonts w:hint="eastAsia"/>
@@ -4325,11 +4275,6 @@
             <w:tcW w:w="1677" w:type="dxa"/>
           </w:tcPr>
           <w:p>
-            <w:pPr>
-              <w:rPr>
-                <w:rFonts w:hint="eastAsia"/>
-              </w:rPr>
-            </w:pPr>
             <w:r>
               <w:rPr>
                 <w:rFonts w:hint="eastAsia"/>
@@ -4384,11 +4329,6 @@
             <w:tcW w:w="1692" w:type="dxa"/>
           </w:tcPr>
           <w:p>
-            <w:pPr>
-              <w:rPr>
-                <w:rFonts w:hint="eastAsia"/>
-              </w:rPr>
-            </w:pPr>
             <w:r>
               <w:rPr>
                 <w:rFonts w:hint="eastAsia"/>
@@ -4402,11 +4342,6 @@
             <w:tcW w:w="1677" w:type="dxa"/>
           </w:tcPr>
           <w:p>
-            <w:pPr>
-              <w:rPr>
-                <w:rFonts w:hint="eastAsia"/>
-              </w:rPr>
-            </w:pPr>
             <w:r>
               <w:rPr>
                 <w:rFonts w:hint="eastAsia"/>
@@ -4473,11 +4408,6 @@
             <w:tcW w:w="1692" w:type="dxa"/>
           </w:tcPr>
           <w:p>
-            <w:pPr>
-              <w:rPr>
-                <w:rFonts w:hint="eastAsia"/>
-              </w:rPr>
-            </w:pPr>
             <w:r>
               <w:rPr>
                 <w:rFonts w:hint="eastAsia"/>
@@ -4491,11 +4421,6 @@
             <w:tcW w:w="1677" w:type="dxa"/>
           </w:tcPr>
           <w:p>
-            <w:pPr>
-              <w:rPr>
-                <w:rFonts w:hint="eastAsia"/>
-              </w:rPr>
-            </w:pPr>
             <w:r>
               <w:rPr>
                 <w:rFonts w:hint="eastAsia"/>
@@ -4550,11 +4475,6 @@
             <w:tcW w:w="1692" w:type="dxa"/>
           </w:tcPr>
           <w:p>
-            <w:pPr>
-              <w:rPr>
-                <w:rFonts w:hint="eastAsia"/>
-              </w:rPr>
-            </w:pPr>
             <w:r>
               <w:rPr>
                 <w:rFonts w:hint="eastAsia"/>
@@ -4568,11 +4488,6 @@
             <w:tcW w:w="1677" w:type="dxa"/>
           </w:tcPr>
           <w:p>
-            <w:pPr>
-              <w:rPr>
-                <w:rFonts w:hint="eastAsia"/>
-              </w:rPr>
-            </w:pPr>
             <w:r>
               <w:rPr>
                 <w:rFonts w:hint="eastAsia"/>
@@ -4595,12 +4510,14 @@
             <w:tcW w:w="1692" w:type="dxa"/>
           </w:tcPr>
           <w:p>
+            <w:proofErr w:type="spellStart"/>
             <w:r>
               <w:rPr>
                 <w:rFonts w:hint="eastAsia"/>
               </w:rPr>
               <w:t>FeasiNUM</w:t>
             </w:r>
+            <w:proofErr w:type="spellEnd"/>
           </w:p>
         </w:tc>
         <w:tc>
@@ -4621,11 +4538,6 @@
             <w:tcW w:w="1692" w:type="dxa"/>
           </w:tcPr>
           <w:p>
-            <w:pPr>
-              <w:rPr>
-                <w:rFonts w:hint="eastAsia"/>
-              </w:rPr>
-            </w:pPr>
             <w:r>
               <w:rPr>
                 <w:rFonts w:hint="eastAsia"/>
@@ -4754,12 +4666,14 @@
           </w:tcPr>
           <w:p/>
           <w:p>
+            <w:proofErr w:type="spellStart"/>
             <w:r>
               <w:rPr>
                 <w:rFonts w:hint="eastAsia"/>
               </w:rPr>
               <w:t>Penalty_method</w:t>
             </w:r>
+            <w:proofErr w:type="spellEnd"/>
           </w:p>
         </w:tc>
         <w:tc>
@@ -4793,11 +4707,6 @@
             <w:tcW w:w="1684" w:type="dxa"/>
           </w:tcPr>
           <w:p>
-            <w:pPr>
-              <w:rPr>
-                <w:rFonts w:hint="eastAsia"/>
-              </w:rPr>
-            </w:pPr>
             <w:r>
               <w:rPr>
                 <w:rFonts w:hint="eastAsia"/>
@@ -4811,11 +4720,6 @@
             <w:tcW w:w="1684" w:type="dxa"/>
           </w:tcPr>
           <w:p>
-            <w:pPr>
-              <w:rPr>
-                <w:rFonts w:hint="eastAsia"/>
-              </w:rPr>
-            </w:pPr>
             <w:r>
               <w:rPr>
                 <w:rFonts w:hint="eastAsia"/>
@@ -4864,11 +4768,6 @@
             <w:tcW w:w="1684" w:type="dxa"/>
           </w:tcPr>
           <w:p>
-            <w:pPr>
-              <w:rPr>
-                <w:rFonts w:hint="eastAsia"/>
-              </w:rPr>
-            </w:pPr>
             <w:r>
               <w:rPr>
                 <w:rFonts w:hint="eastAsia"/>
@@ -4882,11 +4781,6 @@
             <w:tcW w:w="1684" w:type="dxa"/>
           </w:tcPr>
           <w:p>
-            <w:pPr>
-              <w:rPr>
-                <w:rFonts w:hint="eastAsia"/>
-              </w:rPr>
-            </w:pPr>
             <w:r>
               <w:rPr>
                 <w:rFonts w:hint="eastAsia"/>
@@ -4935,11 +4829,6 @@
             <w:tcW w:w="1684" w:type="dxa"/>
           </w:tcPr>
           <w:p>
-            <w:pPr>
-              <w:rPr>
-                <w:rFonts w:hint="eastAsia"/>
-              </w:rPr>
-            </w:pPr>
             <w:r>
               <w:rPr>
                 <w:rFonts w:hint="eastAsia"/>
@@ -4953,11 +4842,6 @@
             <w:tcW w:w="1684" w:type="dxa"/>
           </w:tcPr>
           <w:p>
-            <w:pPr>
-              <w:rPr>
-                <w:rFonts w:hint="eastAsia"/>
-              </w:rPr>
-            </w:pPr>
             <w:r>
               <w:rPr>
                 <w:rFonts w:hint="eastAsia"/>
@@ -5006,11 +4890,6 @@
             <w:tcW w:w="1684" w:type="dxa"/>
           </w:tcPr>
           <w:p>
-            <w:pPr>
-              <w:rPr>
-                <w:rFonts w:hint="eastAsia"/>
-              </w:rPr>
-            </w:pPr>
             <w:r>
               <w:rPr>
                 <w:rFonts w:hint="eastAsia"/>
@@ -5024,11 +4903,6 @@
             <w:tcW w:w="1684" w:type="dxa"/>
           </w:tcPr>
           <w:p>
-            <w:pPr>
-              <w:rPr>
-                <w:rFonts w:hint="eastAsia"/>
-              </w:rPr>
-            </w:pPr>
             <w:r>
               <w:rPr>
                 <w:rFonts w:hint="eastAsia"/>
@@ -5051,12 +4925,14 @@
             <w:tcW w:w="1695" w:type="dxa"/>
           </w:tcPr>
           <w:p>
+            <w:proofErr w:type="spellStart"/>
             <w:r>
               <w:rPr>
                 <w:rFonts w:hint="eastAsia"/>
               </w:rPr>
               <w:t>FeasiNUM</w:t>
             </w:r>
+            <w:proofErr w:type="spellEnd"/>
           </w:p>
         </w:tc>
         <w:tc>
@@ -5077,11 +4953,6 @@
             <w:tcW w:w="1684" w:type="dxa"/>
           </w:tcPr>
           <w:p>
-            <w:pPr>
-              <w:rPr>
-                <w:rFonts w:hint="eastAsia"/>
-              </w:rPr>
-            </w:pPr>
             <w:r>
               <w:rPr>
                 <w:rFonts w:hint="eastAsia"/>
@@ -5095,11 +4966,6 @@
             <w:tcW w:w="1684" w:type="dxa"/>
           </w:tcPr>
           <w:p>
-            <w:pPr>
-              <w:rPr>
-                <w:rFonts w:hint="eastAsia"/>
-              </w:rPr>
-            </w:pPr>
             <w:r>
               <w:rPr>
                 <w:rFonts w:hint="eastAsia"/>
@@ -5121,12 +4987,14 @@
             </w:pPr>
           </w:p>
           <w:p>
+            <w:proofErr w:type="spellStart"/>
             <w:r>
               <w:rPr>
                 <w:rFonts w:hint="eastAsia"/>
               </w:rPr>
               <w:t>Fmincon</w:t>
             </w:r>
+            <w:proofErr w:type="spellEnd"/>
           </w:p>
         </w:tc>
         <w:tc>
@@ -5160,11 +5028,6 @@
             <w:tcW w:w="1684" w:type="dxa"/>
           </w:tcPr>
           <w:p>
-            <w:pPr>
-              <w:rPr>
-                <w:rFonts w:hint="eastAsia"/>
-              </w:rPr>
-            </w:pPr>
             <w:r>
               <w:rPr>
                 <w:rFonts w:hint="eastAsia"/>
@@ -5178,11 +5041,6 @@
             <w:tcW w:w="1684" w:type="dxa"/>
           </w:tcPr>
           <w:p>
-            <w:pPr>
-              <w:rPr>
-                <w:rFonts w:hint="eastAsia"/>
-              </w:rPr>
-            </w:pPr>
             <w:r>
               <w:rPr>
                 <w:rFonts w:hint="eastAsia"/>
@@ -5237,11 +5095,6 @@
             <w:tcW w:w="1684" w:type="dxa"/>
           </w:tcPr>
           <w:p>
-            <w:pPr>
-              <w:rPr>
-                <w:rFonts w:hint="eastAsia"/>
-              </w:rPr>
-            </w:pPr>
             <w:r>
               <w:rPr>
                 <w:rFonts w:hint="eastAsia"/>
@@ -5255,11 +5108,6 @@
             <w:tcW w:w="1684" w:type="dxa"/>
           </w:tcPr>
           <w:p>
-            <w:pPr>
-              <w:rPr>
-                <w:rFonts w:hint="eastAsia"/>
-              </w:rPr>
-            </w:pPr>
             <w:r>
               <w:rPr>
                 <w:rFonts w:hint="eastAsia"/>
@@ -5308,11 +5156,6 @@
             <w:tcW w:w="1684" w:type="dxa"/>
           </w:tcPr>
           <w:p>
-            <w:pPr>
-              <w:rPr>
-                <w:rFonts w:hint="eastAsia"/>
-              </w:rPr>
-            </w:pPr>
             <w:r>
               <w:rPr>
                 <w:rFonts w:hint="eastAsia"/>
@@ -5326,11 +5169,6 @@
             <w:tcW w:w="1684" w:type="dxa"/>
           </w:tcPr>
           <w:p>
-            <w:pPr>
-              <w:rPr>
-                <w:rFonts w:hint="eastAsia"/>
-              </w:rPr>
-            </w:pPr>
             <w:r>
               <w:rPr>
                 <w:rFonts w:hint="eastAsia"/>
@@ -5379,11 +5217,6 @@
             <w:tcW w:w="1684" w:type="dxa"/>
           </w:tcPr>
           <w:p>
-            <w:pPr>
-              <w:rPr>
-                <w:rFonts w:hint="eastAsia"/>
-              </w:rPr>
-            </w:pPr>
             <w:r>
               <w:rPr>
                 <w:rFonts w:hint="eastAsia"/>
@@ -5397,11 +5230,6 @@
             <w:tcW w:w="1684" w:type="dxa"/>
           </w:tcPr>
           <w:p>
-            <w:pPr>
-              <w:rPr>
-                <w:rFonts w:hint="eastAsia"/>
-              </w:rPr>
-            </w:pPr>
             <w:r>
               <w:rPr>
                 <w:rFonts w:hint="eastAsia"/>
@@ -5424,12 +5252,14 @@
             <w:tcW w:w="1695" w:type="dxa"/>
           </w:tcPr>
           <w:p>
+            <w:proofErr w:type="spellStart"/>
             <w:r>
               <w:rPr>
                 <w:rFonts w:hint="eastAsia"/>
               </w:rPr>
               <w:t>FeasiNUM</w:t>
             </w:r>
+            <w:proofErr w:type="spellEnd"/>
           </w:p>
         </w:tc>
         <w:tc>
@@ -5450,11 +5280,6 @@
             <w:tcW w:w="1684" w:type="dxa"/>
           </w:tcPr>
           <w:p>
-            <w:pPr>
-              <w:rPr>
-                <w:rFonts w:hint="eastAsia"/>
-              </w:rPr>
-            </w:pPr>
             <w:r>
               <w:rPr>
                 <w:rFonts w:hint="eastAsia"/>
@@ -5490,7 +5315,59 @@
     </w:p>
     <w:p>
       <w:pPr>
+        <w:ind w:firstLine="480"/>
+      </w:pPr>
+    </w:p>
+    <w:p>
+      <w:pPr>
+        <w:ind w:firstLine="480"/>
+      </w:pPr>
+    </w:p>
+    <w:p>
+      <w:pPr>
+        <w:ind w:firstLine="480"/>
+        <w:sectPr>
+          <w:pgSz w:w="11906" w:h="16838"/>
+          <w:pgMar w:top="1440" w:right="1800" w:bottom="1440" w:left="1800" w:header="851" w:footer="992" w:gutter="0"/>
+          <w:cols w:space="425"/>
+          <w:docGrid w:type="lines" w:linePitch="312"/>
+        </w:sectPr>
+      </w:pPr>
+    </w:p>
+    <w:p>
+      <w:pPr>
+        <w:ind w:firstLine="480"/>
+        <w:sectPr>
+          <w:type w:val="continuous"/>
+          <w:pgSz w:w="11906" w:h="16838"/>
+          <w:pgMar w:top="1440" w:right="1800" w:bottom="1440" w:left="1800" w:header="851" w:footer="992" w:gutter="0"/>
+          <w:cols w:space="425"/>
+          <w:docGrid w:type="lines" w:linePitch="312"/>
+        </w:sectPr>
+      </w:pPr>
+    </w:p>
+    <w:p>
+      <w:pPr>
         <w:pStyle w:val="aa"/>
+        <w:sectPr>
+          <w:type w:val="continuous"/>
+          <w:pgSz w:w="11906" w:h="16838"/>
+          <w:pgMar w:top="1440" w:right="1800" w:bottom="1440" w:left="1800" w:header="851" w:footer="992" w:gutter="0"/>
+          <w:cols w:space="425"/>
+          <w:docGrid w:type="lines" w:linePitch="312"/>
+        </w:sectPr>
+      </w:pPr>
+    </w:p>
+    <w:p>
+      <w:pPr>
+        <w:pStyle w:val="aa"/>
+        <w:sectPr>
+          <w:type w:val="continuous"/>
+          <w:pgSz w:w="11906" w:h="16838"/>
+          <w:pgMar w:top="1440" w:right="1800" w:bottom="1440" w:left="1800" w:header="851" w:footer="992" w:gutter="0"/>
+          <w:cols w:num="2" w:space="425"/>
+          <w:docGrid w:type="lines" w:linePitch="312"/>
+        </w:sectPr>
       </w:pPr>
       <w:r>
         <w:rPr>
@@ -5498,8 +5375,8 @@
         </w:rPr>
         <w:lastRenderedPageBreak/>
         <w:drawing>
-          <wp:inline distT="0" distB="0" distL="0" distR="0" wp14:anchorId="6F5FEA9D" wp14:editId="5F9B921B">
-            <wp:extent cx="3600000" cy="2700000"/>
+          <wp:inline distT="0" distB="0" distL="0" distR="0" wp14:anchorId="6F5FEA9D" wp14:editId="06B33E13">
+            <wp:extent cx="2880000" cy="2160000"/>
             <wp:effectExtent l="0" t="0" r="0" b="0"/>
             <wp:docPr id="1491542568" name="图片 2"/>
             <wp:cNvGraphicFramePr>
@@ -5515,7 +5392,7 @@
                     </pic:cNvPicPr>
                   </pic:nvPicPr>
                   <pic:blipFill>
-                    <a:blip r:embed="rId6">
+                    <a:blip r:embed="rId6" cstate="print">
                       <a:extLst>
                         <a:ext uri="{28A0092B-C50C-407E-A947-70E740481C1C}">
                           <a14:useLocalDpi xmlns:a14="http://schemas.microsoft.com/office/drawing/2010/main" val="0"/>
@@ -5530,7 +5407,7 @@
                   <pic:spPr bwMode="auto">
                     <a:xfrm>
                       <a:off x="0" y="0"/>
-                      <a:ext cx="3600000" cy="2700000"/>
+                      <a:ext cx="2880000" cy="2160000"/>
                     </a:xfrm>
                     <a:prstGeom prst="rect">
                       <a:avLst/>
@@ -5543,54 +5420,19 @@
           </wp:inline>
         </w:drawing>
       </w:r>
-    </w:p>
-    <w:p>
-      <w:pPr>
-        <w:pStyle w:val="aa"/>
-      </w:pPr>
-      <w:r>
-        <w:rPr>
-          <w:rFonts w:hint="eastAsia"/>
-        </w:rPr>
-        <w:t>图</w:t>
-      </w:r>
-      <w:r>
-        <w:rPr>
-          <w:rFonts w:hint="eastAsia"/>
+      <w:r>
+        <w:rPr>
+          <w:noProof/>
         </w:rPr>
         <w:t xml:space="preserve"> </w:t>
       </w:r>
       <w:r>
         <w:rPr>
-          <w:rFonts w:hint="eastAsia"/>
-        </w:rPr>
-        <w:t xml:space="preserve">1 </w:t>
-      </w:r>
-      <w:r>
-        <w:rPr>
-          <w:rFonts w:hint="eastAsia"/>
-        </w:rPr>
-        <w:t>G01</w:t>
-      </w:r>
-      <w:r>
-        <w:rPr>
-          <w:rFonts w:hint="eastAsia"/>
-        </w:rPr>
-        <w:t>最优结果</w:t>
-      </w:r>
-    </w:p>
-    <w:p/>
-    <w:p>
-      <w:pPr>
-        <w:pStyle w:val="aa"/>
-      </w:pPr>
-      <w:r>
-        <w:rPr>
           <w:noProof/>
         </w:rPr>
         <w:drawing>
-          <wp:inline distT="0" distB="0" distL="0" distR="0" wp14:anchorId="1DC4C081" wp14:editId="7EED2333">
-            <wp:extent cx="3600000" cy="2700000"/>
+          <wp:inline distT="0" distB="0" distL="0" distR="0" wp14:anchorId="0EF572DD" wp14:editId="3A16542E">
+            <wp:extent cx="2880000" cy="2159619"/>
             <wp:effectExtent l="0" t="0" r="0" b="0"/>
             <wp:docPr id="869648950" name="图片 3"/>
             <wp:cNvGraphicFramePr>
@@ -5606,7 +5448,7 @@
                     </pic:cNvPicPr>
                   </pic:nvPicPr>
                   <pic:blipFill>
-                    <a:blip r:embed="rId7">
+                    <a:blip r:embed="rId7" cstate="print">
                       <a:extLst>
                         <a:ext uri="{28A0092B-C50C-407E-A947-70E740481C1C}">
                           <a14:useLocalDpi xmlns:a14="http://schemas.microsoft.com/office/drawing/2010/main" val="0"/>
@@ -5621,7 +5463,7 @@
                   <pic:spPr bwMode="auto">
                     <a:xfrm>
                       <a:off x="0" y="0"/>
-                      <a:ext cx="3600000" cy="2700000"/>
+                      <a:ext cx="2880000" cy="2159619"/>
                     </a:xfrm>
                     <a:prstGeom prst="rect">
                       <a:avLst/>
@@ -5643,37 +5485,38 @@
         <w:rPr>
           <w:rFonts w:hint="eastAsia"/>
         </w:rPr>
+        <w:t xml:space="preserve">           </w:t>
+      </w:r>
+      <w:r>
+        <w:rPr>
+          <w:rFonts w:hint="eastAsia"/>
+        </w:rPr>
         <w:t>图</w:t>
       </w:r>
       <w:r>
         <w:rPr>
           <w:rFonts w:hint="eastAsia"/>
         </w:rPr>
-        <w:t xml:space="preserve">2 </w:t>
-      </w:r>
-      <w:r>
-        <w:rPr>
-          <w:rFonts w:hint="eastAsia"/>
-        </w:rPr>
-        <w:t xml:space="preserve"> G01</w:t>
-      </w:r>
-      <w:r>
-        <w:rPr>
-          <w:rFonts w:hint="eastAsia"/>
-        </w:rPr>
-        <w:t>计算成本</w:t>
+        <w:t xml:space="preserve"> 1 G01</w:t>
+      </w:r>
+      <w:r>
+        <w:rPr>
+          <w:rFonts w:hint="eastAsia"/>
+        </w:rPr>
+        <w:t>最优结果</w:t>
       </w:r>
     </w:p>
-    <w:p/>
     <w:p>
       <w:pPr>
         <w:pStyle w:val="aa"/>
       </w:pPr>
       <w:r>
-        <w:lastRenderedPageBreak/>
+        <w:rPr>
+          <w:noProof/>
+        </w:rPr>
         <w:drawing>
-          <wp:inline distT="0" distB="0" distL="0" distR="0" wp14:anchorId="57F68FB6" wp14:editId="6CFFB2AE">
-            <wp:extent cx="3600000" cy="2700217"/>
+          <wp:inline distT="0" distB="0" distL="0" distR="0" wp14:anchorId="18AA99DE" wp14:editId="63A8A98D">
+            <wp:extent cx="2880000" cy="2159841"/>
             <wp:effectExtent l="0" t="0" r="0" b="0"/>
             <wp:docPr id="888694472" name="图片 1"/>
             <wp:cNvGraphicFramePr>
@@ -5687,7 +5530,7 @@
                     <pic:cNvPicPr/>
                   </pic:nvPicPr>
                   <pic:blipFill>
-                    <a:blip r:embed="rId8">
+                    <a:blip r:embed="rId8" cstate="print">
                       <a:extLst>
                         <a:ext uri="{28A0092B-C50C-407E-A947-70E740481C1C}">
                           <a14:useLocalDpi xmlns:a14="http://schemas.microsoft.com/office/drawing/2010/main" val="0"/>
@@ -5701,7 +5544,7 @@
                   <pic:spPr>
                     <a:xfrm>
                       <a:off x="0" y="0"/>
-                      <a:ext cx="3600000" cy="2700217"/>
+                      <a:ext cx="2880000" cy="2159841"/>
                     </a:xfrm>
                     <a:prstGeom prst="rect">
                       <a:avLst/>
@@ -5717,9 +5560,6 @@
     <w:p>
       <w:pPr>
         <w:pStyle w:val="aa"/>
-        <w:rPr>
-          <w:rFonts w:hint="eastAsia"/>
-        </w:rPr>
       </w:pPr>
       <w:r>
         <w:rPr>
@@ -5746,12 +5586,119 @@
       </w:pPr>
       <w:r>
         <w:rPr>
-          <w:rFonts w:hint="eastAsia"/>
           <w:noProof/>
         </w:rPr>
         <w:drawing>
-          <wp:inline distT="0" distB="0" distL="0" distR="0" wp14:anchorId="45935ADC" wp14:editId="0E8D8645">
-            <wp:extent cx="3600000" cy="2700000"/>
+          <wp:inline distT="0" distB="0" distL="0" distR="0" wp14:anchorId="4AB1C9BA" wp14:editId="030ADCF8">
+            <wp:extent cx="2880000" cy="2159841"/>
+            <wp:effectExtent l="0" t="0" r="0" b="0"/>
+            <wp:docPr id="1182485508" name="图片 1"/>
+            <wp:cNvGraphicFramePr>
+              <a:graphicFrameLocks xmlns:a="http://schemas.openxmlformats.org/drawingml/2006/main" noChangeAspect="1"/>
+            </wp:cNvGraphicFramePr>
+            <a:graphic xmlns:a="http://schemas.openxmlformats.org/drawingml/2006/main">
+              <a:graphicData uri="http://schemas.openxmlformats.org/drawingml/2006/picture">
+                <pic:pic xmlns:pic="http://schemas.openxmlformats.org/drawingml/2006/picture">
+                  <pic:nvPicPr>
+                    <pic:cNvPr id="1182485508" name=""/>
+                    <pic:cNvPicPr/>
+                  </pic:nvPicPr>
+                  <pic:blipFill>
+                    <a:blip r:embed="rId9" cstate="print">
+                      <a:extLst>
+                        <a:ext uri="{28A0092B-C50C-407E-A947-70E740481C1C}">
+                          <a14:useLocalDpi xmlns:a14="http://schemas.microsoft.com/office/drawing/2010/main" val="0"/>
+                        </a:ext>
+                      </a:extLst>
+                    </a:blip>
+                    <a:stretch>
+                      <a:fillRect/>
+                    </a:stretch>
+                  </pic:blipFill>
+                  <pic:spPr>
+                    <a:xfrm>
+                      <a:off x="0" y="0"/>
+                      <a:ext cx="2880000" cy="2159841"/>
+                    </a:xfrm>
+                    <a:prstGeom prst="rect">
+                      <a:avLst/>
+                    </a:prstGeom>
+                  </pic:spPr>
+                </pic:pic>
+              </a:graphicData>
+            </a:graphic>
+          </wp:inline>
+        </w:drawing>
+      </w:r>
+    </w:p>
+    <w:p>
+      <w:pPr>
+        <w:pStyle w:val="aa"/>
+        <w:rPr>
+          <w:rFonts w:hint="eastAsia"/>
+        </w:rPr>
+      </w:pPr>
+      <w:r>
+        <w:rPr>
+          <w:rFonts w:hint="eastAsia"/>
+        </w:rPr>
+        <w:t>图</w:t>
+      </w:r>
+      <w:r>
+        <w:rPr>
+          <w:rFonts w:hint="eastAsia"/>
+        </w:rPr>
+        <w:t xml:space="preserve">5 PVD </w:t>
+      </w:r>
+      <w:r>
+        <w:rPr>
+          <w:rFonts w:hint="eastAsia"/>
+        </w:rPr>
+        <w:t>最优结果</w:t>
+      </w:r>
+    </w:p>
+    <w:p>
+      <w:pPr>
+        <w:pStyle w:val="aa"/>
+        <w:jc w:val="left"/>
+      </w:pPr>
+      <w:r>
+        <w:br w:type="column"/>
+      </w:r>
+      <w:r>
+        <w:rPr>
+          <w:rFonts w:hint="eastAsia"/>
+        </w:rPr>
+        <w:t>图</w:t>
+      </w:r>
+      <w:r>
+        <w:rPr>
+          <w:rFonts w:hint="eastAsia"/>
+        </w:rPr>
+        <w:t>2  G01</w:t>
+      </w:r>
+      <w:r>
+        <w:rPr>
+          <w:rFonts w:hint="eastAsia"/>
+        </w:rPr>
+        <w:t>计算成本</w:t>
+      </w:r>
+    </w:p>
+    <w:p>
+      <w:pPr>
+        <w:pStyle w:val="aa"/>
+        <w:rPr>
+          <w:rFonts w:hint="eastAsia"/>
+        </w:rPr>
+      </w:pPr>
+      <w:r>
+        <w:rPr>
+          <w:rFonts w:hint="eastAsia"/>
+          <w:noProof/>
+        </w:rPr>
+        <w:drawing>
+          <wp:inline distT="0" distB="0" distL="0" distR="0" wp14:anchorId="01EF3874" wp14:editId="6330D6AD">
+            <wp:extent cx="2880000" cy="2159619"/>
             <wp:effectExtent l="0" t="0" r="0" b="0"/>
             <wp:docPr id="2043807408" name="图片 1"/>
             <wp:cNvGraphicFramePr>
@@ -5767,7 +5714,7 @@
                     </pic:cNvPicPr>
                   </pic:nvPicPr>
                   <pic:blipFill>
-                    <a:blip r:embed="rId9">
+                    <a:blip r:embed="rId10" cstate="print">
                       <a:extLst>
                         <a:ext uri="{28A0092B-C50C-407E-A947-70E740481C1C}">
                           <a14:useLocalDpi xmlns:a14="http://schemas.microsoft.com/office/drawing/2010/main" val="0"/>
@@ -5782,7 +5729,7 @@
                   <pic:spPr bwMode="auto">
                     <a:xfrm>
                       <a:off x="0" y="0"/>
-                      <a:ext cx="3600000" cy="2700000"/>
+                      <a:ext cx="2880000" cy="2159619"/>
                     </a:xfrm>
                     <a:prstGeom prst="rect">
                       <a:avLst/>
@@ -5824,11 +5771,14 @@
         <w:pStyle w:val="aa"/>
       </w:pPr>
       <w:r>
+        <w:rPr>
+          <w:noProof/>
+        </w:rPr>
         <w:drawing>
-          <wp:inline distT="0" distB="0" distL="0" distR="0" wp14:anchorId="6E6EA7C2" wp14:editId="2626A9FA">
-            <wp:extent cx="3600000" cy="2700217"/>
+          <wp:inline distT="0" distB="0" distL="0" distR="0" wp14:anchorId="794FC445" wp14:editId="780565F0">
+            <wp:extent cx="2880000" cy="2160127"/>
             <wp:effectExtent l="0" t="0" r="0" b="0"/>
-            <wp:docPr id="1182485508" name="图片 1"/>
+            <wp:docPr id="1721343558" name="图片 1"/>
             <wp:cNvGraphicFramePr>
               <a:graphicFrameLocks xmlns:a="http://schemas.openxmlformats.org/drawingml/2006/main" noChangeAspect="1"/>
             </wp:cNvGraphicFramePr>
@@ -5836,11 +5786,11 @@
               <a:graphicData uri="http://schemas.openxmlformats.org/drawingml/2006/picture">
                 <pic:pic xmlns:pic="http://schemas.openxmlformats.org/drawingml/2006/picture">
                   <pic:nvPicPr>
-                    <pic:cNvPr id="1182485508" name=""/>
+                    <pic:cNvPr id="1721343558" name=""/>
                     <pic:cNvPicPr/>
                   </pic:nvPicPr>
                   <pic:blipFill>
-                    <a:blip r:embed="rId10">
+                    <a:blip r:embed="rId11" cstate="print">
                       <a:extLst>
                         <a:ext uri="{28A0092B-C50C-407E-A947-70E740481C1C}">
                           <a14:useLocalDpi xmlns:a14="http://schemas.microsoft.com/office/drawing/2010/main" val="0"/>
@@ -5854,7 +5804,7 @@
                   <pic:spPr>
                     <a:xfrm>
                       <a:off x="0" y="0"/>
-                      <a:ext cx="3600000" cy="2700217"/>
+                      <a:ext cx="2880000" cy="2160127"/>
                     </a:xfrm>
                     <a:prstGeom prst="rect">
                       <a:avLst/>
@@ -5870,102 +5820,275 @@
     <w:p>
       <w:pPr>
         <w:pStyle w:val="aa"/>
+        <w:rPr>
+          <w:rFonts w:hint="eastAsia"/>
+        </w:rPr>
+        <w:sectPr>
+          <w:type w:val="continuous"/>
+          <w:pgSz w:w="11906" w:h="16838"/>
+          <w:pgMar w:top="1440" w:right="1800" w:bottom="1440" w:left="1800" w:header="851" w:footer="992" w:gutter="0"/>
+          <w:cols w:num="2" w:space="425"/>
+          <w:docGrid w:type="lines" w:linePitch="312"/>
+        </w:sectPr>
       </w:pPr>
       <w:r>
         <w:rPr>
           <w:rFonts w:hint="eastAsia"/>
         </w:rPr>
-        <w:lastRenderedPageBreak/>
         <w:t>图</w:t>
       </w:r>
       <w:r>
         <w:rPr>
           <w:rFonts w:hint="eastAsia"/>
         </w:rPr>
-        <w:t xml:space="preserve">5 PVD </w:t>
-      </w:r>
-      <w:r>
-        <w:rPr>
-          <w:rFonts w:hint="eastAsia"/>
-        </w:rPr>
-        <w:t>最优结果</w:t>
+        <w:t>6 PVD</w:t>
+      </w:r>
+      <w:r>
+        <w:rPr>
+          <w:rFonts w:hint="eastAsia"/>
+        </w:rPr>
+        <w:t>计算成本</w:t>
       </w:r>
     </w:p>
     <w:p>
       <w:pPr>
         <w:pStyle w:val="aa"/>
+        <w:jc w:val="left"/>
+        <w:rPr>
+          <w:rFonts w:hint="eastAsia"/>
+        </w:rPr>
+        <w:sectPr>
+          <w:type w:val="continuous"/>
+          <w:pgSz w:w="11906" w:h="16838"/>
+          <w:pgMar w:top="1440" w:right="1800" w:bottom="1440" w:left="1800" w:header="851" w:footer="992" w:gutter="0"/>
+          <w:cols w:num="2" w:space="425"/>
+          <w:docGrid w:type="lines" w:linePitch="312"/>
+        </w:sectPr>
       </w:pPr>
-      <w:r>
-        <w:drawing>
-          <wp:inline distT="0" distB="0" distL="0" distR="0" wp14:anchorId="51445B54" wp14:editId="4B8D2A92">
-            <wp:extent cx="3600000" cy="2700217"/>
-            <wp:effectExtent l="0" t="0" r="0" b="0"/>
-            <wp:docPr id="1721343558" name="图片 1"/>
-            <wp:cNvGraphicFramePr>
-              <a:graphicFrameLocks xmlns:a="http://schemas.openxmlformats.org/drawingml/2006/main" noChangeAspect="1"/>
-            </wp:cNvGraphicFramePr>
-            <a:graphic xmlns:a="http://schemas.openxmlformats.org/drawingml/2006/main">
-              <a:graphicData uri="http://schemas.openxmlformats.org/drawingml/2006/picture">
-                <pic:pic xmlns:pic="http://schemas.openxmlformats.org/drawingml/2006/picture">
-                  <pic:nvPicPr>
-                    <pic:cNvPr id="1721343558" name=""/>
-                    <pic:cNvPicPr/>
-                  </pic:nvPicPr>
-                  <pic:blipFill>
-                    <a:blip r:embed="rId11">
-                      <a:extLst>
-                        <a:ext uri="{28A0092B-C50C-407E-A947-70E740481C1C}">
-                          <a14:useLocalDpi xmlns:a14="http://schemas.microsoft.com/office/drawing/2010/main" val="0"/>
-                        </a:ext>
-                      </a:extLst>
-                    </a:blip>
-                    <a:stretch>
-                      <a:fillRect/>
-                    </a:stretch>
-                  </pic:blipFill>
-                  <pic:spPr>
-                    <a:xfrm>
-                      <a:off x="0" y="0"/>
-                      <a:ext cx="3600000" cy="2700217"/>
-                    </a:xfrm>
-                    <a:prstGeom prst="rect">
-                      <a:avLst/>
-                    </a:prstGeom>
-                  </pic:spPr>
-                </pic:pic>
-              </a:graphicData>
-            </a:graphic>
-          </wp:inline>
-        </w:drawing>
-      </w:r>
     </w:p>
     <w:p>
       <w:pPr>
-        <w:pStyle w:val="aa"/>
-        <w:rPr>
-          <w:rFonts w:hint="eastAsia"/>
-        </w:rPr>
+        <w:rPr>
+          <w:rFonts w:hint="eastAsia"/>
+        </w:rPr>
+        <w:sectPr>
+          <w:type w:val="continuous"/>
+          <w:pgSz w:w="11906" w:h="16838"/>
+          <w:pgMar w:top="1440" w:right="1800" w:bottom="1440" w:left="1800" w:header="851" w:footer="992" w:gutter="0"/>
+          <w:cols w:num="2" w:space="425"/>
+          <w:docGrid w:type="lines" w:linePitch="312"/>
+        </w:sectPr>
       </w:pPr>
-      <w:r>
-        <w:rPr>
-          <w:rFonts w:hint="eastAsia"/>
-        </w:rPr>
-        <w:t>图</w:t>
-      </w:r>
-      <w:r>
-        <w:rPr>
-          <w:rFonts w:hint="eastAsia"/>
-        </w:rPr>
-        <w:t>6 PVD</w:t>
-      </w:r>
-      <w:r>
-        <w:rPr>
-          <w:rFonts w:hint="eastAsia"/>
-        </w:rPr>
-        <w:t>计算成本</w:t>
+    </w:p>
+    <w:p>
+      <w:pPr>
+        <w:rPr>
+          <w:rFonts w:hint="eastAsia"/>
+        </w:rPr>
+        <w:sectPr>
+          <w:type w:val="continuous"/>
+          <w:pgSz w:w="11906" w:h="16838"/>
+          <w:pgMar w:top="1440" w:right="1800" w:bottom="1440" w:left="1800" w:header="851" w:footer="992" w:gutter="0"/>
+          <w:cols w:space="425"/>
+          <w:docGrid w:type="lines" w:linePitch="312"/>
+        </w:sectPr>
+      </w:pPr>
+    </w:p>
+    <w:p>
+      <w:pPr>
+        <w:rPr>
+          <w:rFonts w:hint="eastAsia"/>
+        </w:rPr>
+      </w:pPr>
+    </w:p>
+    <w:p>
+      <w:r>
+        <w:tab/>
+      </w:r>
+      <w:r>
+        <w:rPr>
+          <w:rFonts w:hint="eastAsia"/>
+        </w:rPr>
+        <w:t>罚函数外点</w:t>
+      </w:r>
+      <w:proofErr w:type="gramStart"/>
+      <w:r>
+        <w:rPr>
+          <w:rFonts w:hint="eastAsia"/>
+        </w:rPr>
+        <w:t>法实现</w:t>
+      </w:r>
+      <w:proofErr w:type="gramEnd"/>
+      <w:r>
+        <w:rPr>
+          <w:rFonts w:hint="eastAsia"/>
+        </w:rPr>
+        <w:t>简单，但求解效率不如</w:t>
+      </w:r>
+      <w:proofErr w:type="spellStart"/>
+      <w:r>
+        <w:rPr>
+          <w:rFonts w:hint="eastAsia"/>
+        </w:rPr>
+        <w:t>fmincon</w:t>
+      </w:r>
+      <w:proofErr w:type="spellEnd"/>
+      <w:r>
+        <w:rPr>
+          <w:rFonts w:hint="eastAsia"/>
+        </w:rPr>
+        <w:t>，即便是简单的线性约束问题</w:t>
+      </w:r>
+      <w:r>
+        <w:rPr>
+          <w:rFonts w:hint="eastAsia"/>
+        </w:rPr>
+        <w:t>G01</w:t>
+      </w:r>
+      <w:r>
+        <w:rPr>
+          <w:rFonts w:hint="eastAsia"/>
+        </w:rPr>
+        <w:t>在求解精度</w:t>
+      </w:r>
+      <w:r>
+        <w:rPr>
+          <w:rFonts w:hint="eastAsia"/>
+        </w:rPr>
+        <w:t>1e-6</w:t>
+      </w:r>
+      <w:r>
+        <w:rPr>
+          <w:rFonts w:hint="eastAsia"/>
+        </w:rPr>
+        <w:t>下模型调用次数基本在</w:t>
+      </w:r>
+      <w:proofErr w:type="spellStart"/>
+      <w:r>
+        <w:rPr>
+          <w:rFonts w:hint="eastAsia"/>
+        </w:rPr>
+        <w:t>fmincon</w:t>
+      </w:r>
+      <w:proofErr w:type="spellEnd"/>
+      <w:r>
+        <w:rPr>
+          <w:rFonts w:hint="eastAsia"/>
+        </w:rPr>
+        <w:t>(</w:t>
+      </w:r>
+      <w:r>
+        <w:t>Interior-Point</w:t>
+      </w:r>
+      <w:r>
+        <w:rPr>
+          <w:rFonts w:hint="eastAsia"/>
+        </w:rPr>
+        <w:t>)</w:t>
+      </w:r>
+      <w:r>
+        <w:rPr>
+          <w:rFonts w:hint="eastAsia"/>
+        </w:rPr>
+        <w:t>的</w:t>
+      </w:r>
+      <w:r>
+        <w:rPr>
+          <w:rFonts w:hint="eastAsia"/>
+        </w:rPr>
+        <w:t>1000</w:t>
+      </w:r>
+      <w:r>
+        <w:rPr>
+          <w:rFonts w:hint="eastAsia"/>
+        </w:rPr>
+        <w:t>倍以上，同时罚函数参数的设置也极大影响罚函数求解。初始</w:t>
+      </w:r>
+      <w:r>
+        <w:rPr>
+          <w:rFonts w:hint="eastAsia"/>
+        </w:rPr>
+        <w:t>罚因子</w:t>
+      </w:r>
+      <w:r>
+        <w:rPr>
+          <w:rFonts w:hint="eastAsia"/>
+        </w:rPr>
+        <w:t>小，有利</w:t>
+      </w:r>
+      <w:r>
+        <w:rPr>
+          <w:rFonts w:hint="eastAsia"/>
+        </w:rPr>
+        <w:lastRenderedPageBreak/>
+        <w:t>于</w:t>
+      </w:r>
+      <w:r>
+        <w:rPr>
+          <w:rFonts w:hint="eastAsia"/>
+        </w:rPr>
+        <w:t>向外寻找</w:t>
+      </w:r>
+      <w:proofErr w:type="gramStart"/>
+      <w:r>
+        <w:rPr>
+          <w:rFonts w:hint="eastAsia"/>
+        </w:rPr>
+        <w:t>最</w:t>
+      </w:r>
+      <w:proofErr w:type="gramEnd"/>
+      <w:r>
+        <w:rPr>
+          <w:rFonts w:hint="eastAsia"/>
+        </w:rPr>
+        <w:t>优点，减小初始点的影响，但同时也会</w:t>
+      </w:r>
+      <w:r>
+        <w:rPr>
+          <w:rFonts w:hint="eastAsia"/>
+        </w:rPr>
+        <w:t>增加迭代次数。当罚因子增长到足够大时，采用拟牛顿法的无约束优化方法会存在数值求解困难。</w:t>
+      </w:r>
+      <w:r>
+        <w:rPr>
+          <w:rFonts w:hint="eastAsia"/>
+        </w:rPr>
+        <w:t xml:space="preserve">  </w:t>
+      </w:r>
+    </w:p>
+    <w:p>
+      <w:pPr>
+        <w:ind w:firstLineChars="200" w:firstLine="480"/>
+        <w:rPr>
+          <w:rFonts w:hint="eastAsia"/>
+        </w:rPr>
+      </w:pPr>
+      <w:r>
+        <w:rPr>
+          <w:rFonts w:hint="eastAsia"/>
+        </w:rPr>
+        <w:t xml:space="preserve"> </w:t>
+      </w:r>
+      <w:proofErr w:type="spellStart"/>
+      <w:r>
+        <w:t>F</w:t>
+      </w:r>
+      <w:r>
+        <w:rPr>
+          <w:rFonts w:hint="eastAsia"/>
+        </w:rPr>
+        <w:t>mincon</w:t>
+      </w:r>
+      <w:proofErr w:type="spellEnd"/>
+      <w:r>
+        <w:rPr>
+          <w:rFonts w:hint="eastAsia"/>
+        </w:rPr>
+        <w:t>求解效率高，但对初始点和参数设置敏感，某些情况求不到可行解，需合理选择算法。</w:t>
       </w:r>
     </w:p>
     <w:sectPr>
+      <w:type w:val="continuous"/>
       <w:pgSz w:w="11906" w:h="16838"/>
       <w:pgMar w:top="1440" w:right="1800" w:bottom="1440" w:left="1800" w:header="851" w:footer="992" w:gutter="0"/>
       <w:cols w:space="425"/>
@@ -5978,6 +6101,95 @@
 <file path=word/numbering.xml><?xml version="1.0" encoding="utf-8"?>
 <w:numbering xmlns:wpc="http://schemas.microsoft.com/office/word/2010/wordprocessingCanvas" xmlns:cx="http://schemas.microsoft.com/office/drawing/2014/chartex" xmlns:cx1="http://schemas.microsoft.com/office/drawing/2015/9/8/chartex" xmlns:cx2="http://schemas.microsoft.com/office/drawing/2015/10/21/chartex" xmlns:cx3="http://schemas.microsoft.com/office/drawing/2016/5/9/chartex" xmlns:cx4="http://schemas.microsoft.com/office/drawing/2016/5/10/chartex" xmlns:cx5="http://schemas.microsoft.com/office/drawing/2016/5/11/chartex" xmlns:cx6="http://schemas.microsoft.com/office/drawing/2016/5/12/chartex" xmlns:cx7="http://schemas.microsoft.com/office/drawing/2016/5/13/chartex" xmlns:cx8="http://schemas.microsoft.com/office/drawing/2016/5/14/chartex" xmlns:mc="http://schemas.openxmlformats.org/markup-compatibility/2006" xmlns:aink="http://schemas.microsoft.com/office/drawing/2016/ink" xmlns:am3d="http://schemas.microsoft.com/office/drawing/2017/model3d" xmlns:o="urn:schemas-microsoft-com:office:office" xmlns:oel="http://schemas.microsoft.com/office/2019/extlst" xmlns:r="http://schemas.openxmlformats.org/officeDocument/2006/relationships" xmlns:m="http://schemas.openxmlformats.org/officeDocument/2006/math" xmlns:v="urn:schemas-microsoft-com:vml" xmlns:wp14="http://schemas.microsoft.com/office/word/2010/wordprocessingDrawing" xmlns:wp="http://schemas.openxmlformats.org/drawingml/2006/wordprocessingDrawing" xmlns:w10="urn:schemas-microsoft-com:office:word" xmlns:w="http://schemas.openxmlformats.org/wordprocessingml/2006/main" xmlns:w14="http://schemas.microsoft.com/office/word/2010/wordml" xmlns:w15="http://schemas.microsoft.com/office/word/2012/wordml" xmlns:w16cex="http://schemas.microsoft.com/office/word/2018/wordml/cex" xmlns:w16cid="http://schemas.microsoft.com/office/word/2016/wordml/cid" xmlns:w16="http://schemas.microsoft.com/office/word/2018/wordml" xmlns:w16du="http://schemas.microsoft.com/office/word/2023/wordml/word16du" xmlns:w16sdtdh="http://schemas.microsoft.com/office/word/2020/wordml/sdtdatahash" xmlns:w16se="http://schemas.microsoft.com/office/word/2015/wordml/symex" xmlns:wpg="http://schemas.microsoft.com/office/word/2010/wordprocessingGroup" xmlns:wpi="http://schemas.microsoft.com/office/word/2010/wordprocessingInk" xmlns:wne="http://schemas.microsoft.com/office/word/2006/wordml" xmlns:wps="http://schemas.microsoft.com/office/word/2010/wordprocessingShape" mc:Ignorable="w14 w15 w16se w16cid w16 w16cex w16sdtdh w16du wp14">
   <w:abstractNum w:abstractNumId="0" w15:restartNumberingAfterBreak="0">
+    <w:nsid w:val="0AF802E8"/>
+    <w:multiLevelType w:val="hybridMultilevel"/>
+    <w:tmpl w:val="145A1D14"/>
+    <w:lvl w:ilvl="0" w:tplc="0678ABF2">
+      <w:start w:val="4"/>
+      <w:numFmt w:val="decimal"/>
+      <w:lvlText w:val="%1."/>
+      <w:lvlJc w:val="left"/>
+      <w:pPr>
+        <w:ind w:left="360" w:hanging="360"/>
+      </w:pPr>
+      <w:rPr>
+        <w:rFonts w:hint="default"/>
+      </w:rPr>
+    </w:lvl>
+    <w:lvl w:ilvl="1" w:tplc="04090019" w:tentative="1">
+      <w:start w:val="1"/>
+      <w:numFmt w:val="lowerLetter"/>
+      <w:lvlText w:val="%2)"/>
+      <w:lvlJc w:val="left"/>
+      <w:pPr>
+        <w:ind w:left="880" w:hanging="440"/>
+      </w:pPr>
+    </w:lvl>
+    <w:lvl w:ilvl="2" w:tplc="0409001B" w:tentative="1">
+      <w:start w:val="1"/>
+      <w:numFmt w:val="lowerRoman"/>
+      <w:lvlText w:val="%3."/>
+      <w:lvlJc w:val="right"/>
+      <w:pPr>
+        <w:ind w:left="1320" w:hanging="440"/>
+      </w:pPr>
+    </w:lvl>
+    <w:lvl w:ilvl="3" w:tplc="0409000F" w:tentative="1">
+      <w:start w:val="1"/>
+      <w:numFmt w:val="decimal"/>
+      <w:lvlText w:val="%4."/>
+      <w:lvlJc w:val="left"/>
+      <w:pPr>
+        <w:ind w:left="1760" w:hanging="440"/>
+      </w:pPr>
+    </w:lvl>
+    <w:lvl w:ilvl="4" w:tplc="04090019" w:tentative="1">
+      <w:start w:val="1"/>
+      <w:numFmt w:val="lowerLetter"/>
+      <w:lvlText w:val="%5)"/>
+      <w:lvlJc w:val="left"/>
+      <w:pPr>
+        <w:ind w:left="2200" w:hanging="440"/>
+      </w:pPr>
+    </w:lvl>
+    <w:lvl w:ilvl="5" w:tplc="0409001B" w:tentative="1">
+      <w:start w:val="1"/>
+      <w:numFmt w:val="lowerRoman"/>
+      <w:lvlText w:val="%6."/>
+      <w:lvlJc w:val="right"/>
+      <w:pPr>
+        <w:ind w:left="2640" w:hanging="440"/>
+      </w:pPr>
+    </w:lvl>
+    <w:lvl w:ilvl="6" w:tplc="0409000F" w:tentative="1">
+      <w:start w:val="1"/>
+      <w:numFmt w:val="decimal"/>
+      <w:lvlText w:val="%7."/>
+      <w:lvlJc w:val="left"/>
+      <w:pPr>
+        <w:ind w:left="3080" w:hanging="440"/>
+      </w:pPr>
+    </w:lvl>
+    <w:lvl w:ilvl="7" w:tplc="04090019" w:tentative="1">
+      <w:start w:val="1"/>
+      <w:numFmt w:val="lowerLetter"/>
+      <w:lvlText w:val="%8)"/>
+      <w:lvlJc w:val="left"/>
+      <w:pPr>
+        <w:ind w:left="3520" w:hanging="440"/>
+      </w:pPr>
+    </w:lvl>
+    <w:lvl w:ilvl="8" w:tplc="0409001B" w:tentative="1">
+      <w:start w:val="1"/>
+      <w:numFmt w:val="lowerRoman"/>
+      <w:lvlText w:val="%9."/>
+      <w:lvlJc w:val="right"/>
+      <w:pPr>
+        <w:ind w:left="3960" w:hanging="440"/>
+      </w:pPr>
+    </w:lvl>
+  </w:abstractNum>
+  <w:abstractNum w:abstractNumId="1" w15:restartNumberingAfterBreak="0">
     <w:nsid w:val="229A21D8"/>
     <w:multiLevelType w:val="hybridMultilevel"/>
     <w:tmpl w:val="827C2F34"/>
@@ -6066,13 +6278,14 @@
       </w:pPr>
     </w:lvl>
   </w:abstractNum>
-  <w:abstractNum w:abstractNumId="1" w15:restartNumberingAfterBreak="0">
+  <w:abstractNum w:abstractNumId="2" w15:restartNumberingAfterBreak="0">
     <w:nsid w:val="41341C20"/>
     <w:multiLevelType w:val="hybridMultilevel"/>
-    <w:tmpl w:val="B212CAA4"/>
-    <w:lvl w:ilvl="0" w:tplc="FC5CE14C">
+    <w:tmpl w:val="C5281DDE"/>
+    <w:lvl w:ilvl="0" w:tplc="1870D820">
       <w:start w:val="1"/>
       <w:numFmt w:val="decimal"/>
+      <w:pStyle w:val="2"/>
       <w:lvlText w:val="%1."/>
       <w:lvlJc w:val="left"/>
       <w:pPr>
@@ -6156,10 +6369,13 @@
     </w:lvl>
   </w:abstractNum>
   <w:num w:numId="1" w16cid:durableId="1399009623">
-    <w:abstractNumId w:val="0"/>
+    <w:abstractNumId w:val="1"/>
   </w:num>
   <w:num w:numId="2" w16cid:durableId="1989095583">
-    <w:abstractNumId w:val="1"/>
+    <w:abstractNumId w:val="2"/>
+  </w:num>
+  <w:num w:numId="3" w16cid:durableId="1909533284">
+    <w:abstractNumId w:val="0"/>
   </w:num>
 </w:numbering>
 </file>
@@ -6570,18 +6786,44 @@
     <w:basedOn w:val="a"/>
     <w:next w:val="a"/>
     <w:link w:val="20"/>
+    <w:autoRedefine/>
     <w:uiPriority w:val="9"/>
     <w:unhideWhenUsed/>
     <w:qFormat/>
-    <w:rsid w:val="00E624A1"/>
+    <w:rsid w:val="003764D7"/>
+    <w:pPr>
+      <w:keepNext/>
+      <w:keepLines/>
+      <w:numPr>
+        <w:numId w:val="2"/>
+      </w:numPr>
+      <w:spacing w:before="260" w:after="260" w:line="416" w:lineRule="auto"/>
+      <w:outlineLvl w:val="1"/>
+    </w:pPr>
+    <w:rPr>
+      <w:rFonts w:ascii="宋体" w:hAnsi="宋体" w:cstheme="majorBidi"/>
+      <w:b/>
+      <w:bCs/>
+      <w:sz w:val="28"/>
+      <w:szCs w:val="32"/>
+    </w:rPr>
+  </w:style>
+  <w:style w:type="paragraph" w:styleId="3">
+    <w:name w:val="heading 3"/>
+    <w:basedOn w:val="a"/>
+    <w:next w:val="a"/>
+    <w:link w:val="30"/>
+    <w:uiPriority w:val="9"/>
+    <w:unhideWhenUsed/>
+    <w:qFormat/>
+    <w:rsid w:val="006D03A8"/>
     <w:pPr>
       <w:keepNext/>
       <w:keepLines/>
       <w:spacing w:before="260" w:after="260" w:line="416" w:lineRule="auto"/>
-      <w:outlineLvl w:val="1"/>
+      <w:outlineLvl w:val="2"/>
     </w:pPr>
     <w:rPr>
-      <w:rFonts w:asciiTheme="majorHAnsi" w:eastAsiaTheme="majorEastAsia" w:hAnsiTheme="majorHAnsi" w:cstheme="majorBidi"/>
       <w:b/>
       <w:bCs/>
       <w:sz w:val="32"/>
@@ -6591,7 +6833,6 @@
   <w:style w:type="character" w:default="1" w:styleId="a0">
     <w:name w:val="Default Paragraph Font"/>
     <w:uiPriority w:val="1"/>
-    <w:semiHidden/>
     <w:unhideWhenUsed/>
   </w:style>
   <w:style w:type="table" w:default="1" w:styleId="a1">
@@ -6680,12 +6921,12 @@
     <w:basedOn w:val="a0"/>
     <w:link w:val="2"/>
     <w:uiPriority w:val="9"/>
-    <w:rsid w:val="00E624A1"/>
+    <w:rsid w:val="003764D7"/>
     <w:rPr>
-      <w:rFonts w:asciiTheme="majorHAnsi" w:eastAsiaTheme="majorEastAsia" w:hAnsiTheme="majorHAnsi" w:cstheme="majorBidi"/>
+      <w:rFonts w:ascii="宋体" w:eastAsia="宋体" w:hAnsi="宋体" w:cstheme="majorBidi"/>
       <w:b/>
       <w:bCs/>
-      <w:sz w:val="32"/>
+      <w:sz w:val="28"/>
       <w:szCs w:val="32"/>
     </w:rPr>
   </w:style>
@@ -6836,6 +7077,20 @@
     <w:rsid w:val="008B5CB8"/>
     <w:rPr>
       <w:rFonts w:eastAsia="宋体"/>
+    </w:rPr>
+  </w:style>
+  <w:style w:type="character" w:customStyle="1" w:styleId="30">
+    <w:name w:val="标题 3 字符"/>
+    <w:basedOn w:val="a0"/>
+    <w:link w:val="3"/>
+    <w:uiPriority w:val="9"/>
+    <w:rsid w:val="006D03A8"/>
+    <w:rPr>
+      <w:rFonts w:eastAsia="宋体"/>
+      <w:b/>
+      <w:bCs/>
+      <w:sz w:val="32"/>
+      <w:szCs w:val="32"/>
     </w:rPr>
   </w:style>
 </w:styles>

</xml_diff>